<commit_message>
Documentation: Latest Hardware and Software Guide (#1527)
Latest Hardware and Software Guide
</commit_message>
<xml_diff>
--- a/subprojects/CBOE 18.1.1 Hardware Software Guide.docx
+++ b/subprojects/CBOE 18.1.1 Hardware Software Guide.docx
@@ -529,7 +529,14 @@
                 <w:rFonts w:cs="Arial"/>
                 <w:szCs w:val="20"/>
               </w:rPr>
-              <w:t>March 19</w:t>
+              <w:t>April 0</w:t>
+            </w:r>
+            <w:r>
+              <w:rPr>
+                <w:rFonts w:cs="Arial"/>
+                <w:szCs w:val="20"/>
+              </w:rPr>
+              <w:t>9</w:t>
             </w:r>
             <w:r>
               <w:rPr>
@@ -712,115 +719,72 @@
       <w:r>
         <w:fldChar w:fldCharType="separate"/>
       </w:r>
-      <w:bookmarkStart w:id="4" w:name="_GoBack"/>
-      <w:r>
-        <w:rPr>
-          <w:rStyle w:val="Hyperlink"/>
-          <w:rFonts w:cs="Arial"/>
-        </w:rPr>
-        <w:fldChar w:fldCharType="begin"/>
-      </w:r>
-      <w:r>
-        <w:rPr>
-          <w:rStyle w:val="Hyperlink"/>
-          <w:rFonts w:cs="Arial"/>
-        </w:rPr>
-        <w:instrText xml:space="preserve"> </w:instrText>
-      </w:r>
-      <w:r>
-        <w:instrText>HYPERLINK \l "_Toc3890224"</w:instrText>
-      </w:r>
-      <w:r>
-        <w:rPr>
-          <w:rStyle w:val="Hyperlink"/>
-          <w:rFonts w:cs="Arial"/>
-        </w:rPr>
-        <w:instrText xml:space="preserve"> </w:instrText>
-      </w:r>
-      <w:r>
-        <w:rPr>
-          <w:rStyle w:val="Hyperlink"/>
-          <w:rFonts w:cs="Arial"/>
-        </w:rPr>
-      </w:r>
-      <w:r>
-        <w:rPr>
-          <w:rStyle w:val="Hyperlink"/>
-          <w:rFonts w:cs="Arial"/>
-        </w:rPr>
-        <w:fldChar w:fldCharType="separate"/>
-      </w:r>
-      <w:r>
-        <w:rPr>
-          <w:rStyle w:val="Hyperlink"/>
-          <w:rFonts w:cs="Arial"/>
-        </w:rPr>
-        <w:t>1</w:t>
-      </w:r>
-      <w:r>
-        <w:rPr>
-          <w:rFonts w:eastAsiaTheme="minorEastAsia"/>
-          <w:sz w:val="22"/>
-          <w:szCs w:val="22"/>
-          <w:lang w:val="en-IN" w:eastAsia="en-IN"/>
-        </w:rPr>
-        <w:tab/>
-      </w:r>
-      <w:r>
-        <w:rPr>
-          <w:rStyle w:val="Hyperlink"/>
-          <w:rFonts w:cs="Arial"/>
-        </w:rPr>
-        <w:t>Introduction</w:t>
-      </w:r>
-      <w:r>
-        <w:rPr>
-          <w:webHidden/>
-        </w:rPr>
-        <w:tab/>
-      </w:r>
-      <w:r>
-        <w:rPr>
-          <w:webHidden/>
-        </w:rPr>
-        <w:fldChar w:fldCharType="begin"/>
-      </w:r>
-      <w:r>
-        <w:rPr>
-          <w:webHidden/>
-        </w:rPr>
-        <w:instrText xml:space="preserve"> PAGEREF _Toc3890224 \h </w:instrText>
-      </w:r>
-      <w:r>
-        <w:rPr>
-          <w:webHidden/>
-        </w:rPr>
-      </w:r>
-      <w:r>
-        <w:rPr>
-          <w:webHidden/>
-        </w:rPr>
-        <w:fldChar w:fldCharType="separate"/>
-      </w:r>
-      <w:r>
-        <w:rPr>
-          <w:webHidden/>
-        </w:rPr>
-        <w:t>3</w:t>
-      </w:r>
-      <w:r>
-        <w:rPr>
-          <w:webHidden/>
-        </w:rPr>
-        <w:fldChar w:fldCharType="end"/>
-      </w:r>
-      <w:r>
-        <w:rPr>
-          <w:rStyle w:val="Hyperlink"/>
-          <w:rFonts w:cs="Arial"/>
-        </w:rPr>
-        <w:fldChar w:fldCharType="end"/>
-      </w:r>
+      <w:hyperlink w:anchor="_Toc3890224" w:history="1">
+        <w:r>
+          <w:rPr>
+            <w:rStyle w:val="Hyperlink"/>
+            <w:rFonts w:cs="Arial"/>
+          </w:rPr>
+          <w:t>1</w:t>
+        </w:r>
+        <w:r>
+          <w:rPr>
+            <w:rFonts w:eastAsiaTheme="minorEastAsia"/>
+            <w:sz w:val="22"/>
+            <w:szCs w:val="22"/>
+            <w:lang w:val="en-IN" w:eastAsia="en-IN"/>
+          </w:rPr>
+          <w:tab/>
+        </w:r>
+        <w:r>
+          <w:rPr>
+            <w:rStyle w:val="Hyperlink"/>
+            <w:rFonts w:cs="Arial"/>
+          </w:rPr>
+          <w:t>Introduction</w:t>
+        </w:r>
+        <w:r>
+          <w:rPr>
+            <w:webHidden/>
+          </w:rPr>
+          <w:tab/>
+        </w:r>
+        <w:r>
+          <w:rPr>
+            <w:webHidden/>
+          </w:rPr>
+          <w:fldChar w:fldCharType="begin"/>
+        </w:r>
+        <w:r>
+          <w:rPr>
+            <w:webHidden/>
+          </w:rPr>
+          <w:instrText xml:space="preserve"> PAGEREF _Toc3890224 \h </w:instrText>
+        </w:r>
+        <w:r>
+          <w:rPr>
+            <w:webHidden/>
+          </w:rPr>
+        </w:r>
+        <w:r>
+          <w:rPr>
+            <w:webHidden/>
+          </w:rPr>
+          <w:fldChar w:fldCharType="separate"/>
+        </w:r>
+        <w:r>
+          <w:rPr>
+            <w:webHidden/>
+          </w:rPr>
+          <w:t>3</w:t>
+        </w:r>
+        <w:r>
+          <w:rPr>
+            <w:webHidden/>
+          </w:rPr>
+          <w:fldChar w:fldCharType="end"/>
+        </w:r>
+      </w:hyperlink>
     </w:p>
     <w:p>
       <w:pPr>
@@ -1134,6 +1098,8 @@
           </w:rPr>
           <w:t>Client Hardware Requirements</w:t>
         </w:r>
+        <w:bookmarkStart w:id="4" w:name="_GoBack"/>
+        <w:bookmarkEnd w:id="4"/>
         <w:r>
           <w:rPr>
             <w:rFonts w:cs="Arial"/>
@@ -1452,7 +1418,7 @@
             <w:noProof/>
             <w:webHidden/>
           </w:rPr>
-          <w:t>5</w:t>
+          <w:t>6</w:t>
         </w:r>
         <w:r>
           <w:rPr>
@@ -1631,7 +1597,7 @@
           <w:rPr>
             <w:webHidden/>
           </w:rPr>
-          <w:t>8</w:t>
+          <w:t>9</w:t>
         </w:r>
         <w:r>
           <w:rPr>
@@ -1640,7 +1606,6 @@
           <w:fldChar w:fldCharType="end"/>
         </w:r>
       </w:hyperlink>
-      <w:bookmarkEnd w:id="4"/>
     </w:p>
     <w:p>
       <w:pPr>
@@ -1767,7 +1732,21 @@
           <w:rFonts w:cs="Arial"/>
           <w:szCs w:val="20"/>
         </w:rPr>
-        <w:t>PerkinElmer Enterprise</w:t>
+        <w:t xml:space="preserve">PerkinElmer </w:t>
+      </w:r>
+      <w:r>
+        <w:rPr>
+          <w:rFonts w:cs="Arial"/>
+          <w:szCs w:val="20"/>
+        </w:rPr>
+        <w:t xml:space="preserve">ChemBioOffice </w:t>
+      </w:r>
+      <w:r>
+        <w:rPr>
+          <w:rFonts w:cs="Arial"/>
+          <w:szCs w:val="20"/>
+        </w:rPr>
+        <w:t>Enterprise</w:t>
       </w:r>
       <w:r>
         <w:rPr>
@@ -2302,7 +2281,14 @@
                 <w:rFonts w:eastAsia="Times New Roman" w:cs="Arial"/>
                 <w:szCs w:val="20"/>
               </w:rPr>
-              <w:t>200</w:t>
+              <w:t>4</w:t>
+            </w:r>
+            <w:r>
+              <w:rPr>
+                <w:rFonts w:eastAsia="Times New Roman" w:cs="Arial"/>
+                <w:szCs w:val="20"/>
+              </w:rPr>
+              <w:t>00</w:t>
             </w:r>
             <w:r>
               <w:rPr>
@@ -2331,7 +2317,14 @@
                 <w:rFonts w:eastAsia="Times New Roman" w:cs="Arial"/>
                 <w:szCs w:val="20"/>
               </w:rPr>
-              <w:t xml:space="preserve">250 GB + 1 </w:t>
+              <w:t>500</w:t>
+            </w:r>
+            <w:r>
+              <w:rPr>
+                <w:rFonts w:eastAsia="Times New Roman" w:cs="Arial"/>
+                <w:szCs w:val="20"/>
+              </w:rPr>
+              <w:t xml:space="preserve"> GB + 1 </w:t>
             </w:r>
             <w:r>
               <w:rPr>
@@ -2533,7 +2526,7 @@
                 <w:rFonts w:cs="Arial"/>
                 <w:szCs w:val="20"/>
               </w:rPr>
-              <w:t>* - 8</w:t>
+              <w:t xml:space="preserve"> - 8</w:t>
             </w:r>
             <w:r>
               <w:rPr>
@@ -2731,61 +2724,6 @@
         </w:tc>
       </w:tr>
     </w:tbl>
-    <w:p>
-      <w:pPr>
-        <w:rPr>
-          <w:rFonts w:cs="Arial"/>
-        </w:rPr>
-      </w:pPr>
-      <w:r>
-        <w:rPr>
-          <w:rFonts w:cs="Arial"/>
-        </w:rPr>
-        <w:t>*</w:t>
-      </w:r>
-      <w:r>
-        <w:rPr>
-          <w:rFonts w:cs="Arial"/>
-          <w:szCs w:val="20"/>
-        </w:rPr>
-        <w:t>M</w:t>
-      </w:r>
-      <w:r>
-        <w:rPr>
-          <w:rFonts w:cs="Arial"/>
-          <w:szCs w:val="20"/>
-        </w:rPr>
-        <w:t>ore tha</w:t>
-      </w:r>
-      <w:r>
-        <w:rPr>
-          <w:rFonts w:cs="Arial"/>
-          <w:szCs w:val="20"/>
-        </w:rPr>
-        <w:t>n</w:t>
-      </w:r>
-      <w:r>
-        <w:rPr>
-          <w:rFonts w:cs="Arial"/>
-          <w:szCs w:val="20"/>
-        </w:rPr>
-        <w:t xml:space="preserve"> 4GB RAM</w:t>
-      </w:r>
-      <w:r>
-        <w:rPr>
-          <w:rFonts w:cs="Arial"/>
-          <w:szCs w:val="20"/>
-        </w:rPr>
-        <w:t xml:space="preserve"> is required only for </w:t>
-      </w:r>
-      <w:r>
-        <w:rPr>
-          <w:rFonts w:cs="Arial"/>
-          <w:szCs w:val="20"/>
-        </w:rPr>
-        <w:t>64-bit systems.</w:t>
-      </w:r>
-    </w:p>
     <w:p>
       <w:pPr>
         <w:pStyle w:val="Heading2"/>
@@ -3710,13 +3648,52 @@
           </w:tcPr>
           <w:p>
             <w:pPr>
+              <w:widowControl w:val="0"/>
+              <w:spacing w:before="40" w:after="40" w:line="20" w:lineRule="atLeast"/>
+              <w:rPr>
+                <w:rFonts w:eastAsia="Times New Roman" w:cs="Arial"/>
+                <w:b/>
+                <w:szCs w:val="20"/>
+                <w:u w:val="single"/>
+              </w:rPr>
+            </w:pPr>
+            <w:r>
+              <w:rPr>
+                <w:rFonts w:eastAsia="Times New Roman" w:cs="Arial"/>
+                <w:b/>
+                <w:szCs w:val="20"/>
+                <w:u w:val="single"/>
+              </w:rPr>
+              <w:t>12.2.0.1.0 Enterprise (64-bit)</w:t>
+            </w:r>
+          </w:p>
+          <w:p>
+            <w:pPr>
+              <w:widowControl w:val="0"/>
+              <w:spacing w:before="40" w:after="40" w:line="20" w:lineRule="atLeast"/>
+              <w:rPr>
+                <w:rFonts w:eastAsia="Times New Roman" w:cs="Arial"/>
+                <w:szCs w:val="20"/>
+              </w:rPr>
+            </w:pPr>
+            <w:r>
+              <w:rPr>
+                <w:rFonts w:eastAsia="Times New Roman" w:cs="Arial"/>
+                <w:szCs w:val="20"/>
+              </w:rPr>
+              <w:t>Operating System</w:t>
+            </w:r>
+          </w:p>
+          <w:p>
+            <w:pPr>
               <w:pStyle w:val="ListParagraph"/>
+              <w:widowControl w:val="0"/>
               <w:numPr>
-                <w:ilvl w:val="0"/>
-                <w:numId w:val="38"/>
+                <w:ilvl w:val="1"/>
+                <w:numId w:val="39"/>
               </w:numPr>
-              <w:spacing w:before="60" w:after="60" w:line="23" w:lineRule="atLeast"/>
-              <w:ind w:left="317" w:hanging="218"/>
+              <w:spacing w:before="40" w:after="40" w:line="20" w:lineRule="atLeast"/>
+              <w:ind w:left="601" w:hanging="371"/>
               <w:contextualSpacing w:val="0"/>
               <w:rPr>
                 <w:rFonts w:eastAsia="Times New Roman" w:cs="Arial"/>
@@ -3728,53 +3705,36 @@
                 <w:rFonts w:eastAsia="Times New Roman" w:cs="Arial"/>
                 <w:szCs w:val="20"/>
               </w:rPr>
-              <w:t>11.2.0.4</w:t>
-            </w:r>
-            <w:r>
-              <w:rPr>
-                <w:rFonts w:eastAsia="Times New Roman" w:cs="Arial"/>
-                <w:szCs w:val="20"/>
-              </w:rPr>
-              <w:t xml:space="preserve"> </w:t>
-            </w:r>
-            <w:r>
-              <w:rPr>
-                <w:rFonts w:eastAsia="Times New Roman" w:cs="Arial"/>
-                <w:szCs w:val="20"/>
-              </w:rPr>
-              <w:t>Enterprise (</w:t>
-            </w:r>
-            <w:r>
-              <w:rPr>
-                <w:rFonts w:eastAsia="Times New Roman" w:cs="Arial"/>
-                <w:szCs w:val="20"/>
-              </w:rPr>
-              <w:t>64</w:t>
-            </w:r>
-            <w:r>
-              <w:rPr>
-                <w:rFonts w:eastAsia="Times New Roman" w:cs="Arial"/>
-                <w:szCs w:val="20"/>
-              </w:rPr>
-              <w:t>-bit</w:t>
-            </w:r>
-            <w:r>
-              <w:rPr>
-                <w:rFonts w:eastAsia="Times New Roman" w:cs="Arial"/>
-                <w:szCs w:val="20"/>
-              </w:rPr>
-              <w:t>)</w:t>
+              <w:t>Windows 2016 Standard (64-bit)</w:t>
+            </w:r>
+          </w:p>
+          <w:p>
+            <w:pPr>
+              <w:widowControl w:val="0"/>
+              <w:spacing w:before="40" w:after="40" w:line="20" w:lineRule="atLeast"/>
+              <w:rPr>
+                <w:rFonts w:eastAsia="Times New Roman" w:cs="Arial"/>
+                <w:szCs w:val="20"/>
+              </w:rPr>
+            </w:pPr>
+            <w:r>
+              <w:rPr>
+                <w:rFonts w:eastAsia="Times New Roman" w:cs="Arial"/>
+                <w:szCs w:val="20"/>
+              </w:rPr>
+              <w:t>Critical Patches Applied</w:t>
             </w:r>
           </w:p>
           <w:p>
             <w:pPr>
               <w:pStyle w:val="ListParagraph"/>
+              <w:widowControl w:val="0"/>
               <w:numPr>
-                <w:ilvl w:val="0"/>
-                <w:numId w:val="38"/>
+                <w:ilvl w:val="1"/>
+                <w:numId w:val="39"/>
               </w:numPr>
-              <w:spacing w:before="60" w:after="120" w:line="23" w:lineRule="atLeast"/>
-              <w:ind w:left="311" w:hanging="215"/>
+              <w:spacing w:before="40" w:after="40" w:line="20" w:lineRule="atLeast"/>
+              <w:ind w:left="601" w:hanging="371"/>
               <w:contextualSpacing w:val="0"/>
               <w:rPr>
                 <w:rFonts w:eastAsia="Times New Roman" w:cs="Arial"/>
@@ -3786,18 +3746,36 @@
                 <w:rFonts w:eastAsia="Times New Roman" w:cs="Arial"/>
                 <w:szCs w:val="20"/>
               </w:rPr>
-              <w:t>12.1.0.2 Enterprise (64-bit)</w:t>
+              <w:t>CVE-2019-2444,CVE-2019-2406,CVE-2019-2547</w:t>
+            </w:r>
+          </w:p>
+          <w:p>
+            <w:pPr>
+              <w:widowControl w:val="0"/>
+              <w:spacing w:before="40" w:after="40" w:line="20" w:lineRule="atLeast"/>
+              <w:rPr>
+                <w:rFonts w:eastAsia="Times New Roman" w:cs="Arial"/>
+                <w:szCs w:val="20"/>
+              </w:rPr>
+            </w:pPr>
+            <w:r>
+              <w:rPr>
+                <w:rFonts w:eastAsia="Times New Roman" w:cs="Arial"/>
+                <w:szCs w:val="20"/>
+              </w:rPr>
+              <w:t>Patch Number</w:t>
             </w:r>
           </w:p>
           <w:p>
             <w:pPr>
               <w:pStyle w:val="ListParagraph"/>
+              <w:widowControl w:val="0"/>
               <w:numPr>
-                <w:ilvl w:val="0"/>
-                <w:numId w:val="38"/>
+                <w:ilvl w:val="1"/>
+                <w:numId w:val="39"/>
               </w:numPr>
-              <w:spacing w:before="60" w:after="120" w:line="23" w:lineRule="atLeast"/>
-              <w:ind w:left="311" w:hanging="215"/>
+              <w:spacing w:before="40" w:after="40" w:line="20" w:lineRule="atLeast"/>
+              <w:ind w:left="601" w:hanging="371"/>
               <w:contextualSpacing w:val="0"/>
               <w:rPr>
                 <w:rFonts w:eastAsia="Times New Roman" w:cs="Arial"/>
@@ -3809,16 +3787,58 @@
                 <w:rFonts w:eastAsia="Times New Roman" w:cs="Arial"/>
                 <w:szCs w:val="20"/>
               </w:rPr>
-              <w:t>12.2.0.1 Enterprise (64-bit)</w:t>
-            </w:r>
-          </w:p>
-          <w:p>
-            <w:pPr>
-              <w:spacing w:before="120" w:after="60" w:line="276" w:lineRule="auto"/>
-              <w:rPr>
-                <w:rFonts w:eastAsia="Times New Roman" w:cs="Arial"/>
-                <w:i/>
-                <w:color w:val="E5005C"/>
+              <w:t>Microsoft Windows 32-</w:t>
+            </w:r>
+            <w:r>
+              <w:rPr>
+                <w:rFonts w:eastAsia="Times New Roman" w:cs="Arial"/>
+                <w:szCs w:val="20"/>
+              </w:rPr>
+              <w:t>b</w:t>
+            </w:r>
+            <w:r>
+              <w:rPr>
+                <w:rFonts w:eastAsia="Times New Roman" w:cs="Arial"/>
+                <w:szCs w:val="20"/>
+              </w:rPr>
+              <w:t>it and x86-64 RU 12.2.0.1.190115 Patch 28810696, or later;</w:t>
+            </w:r>
+            <w:r>
+              <w:rPr>
+                <w:rFonts w:eastAsia="Times New Roman" w:cs="Arial"/>
+                <w:szCs w:val="20"/>
+              </w:rPr>
+              <w:br/>
+              <w:t>OJVM Microsoft Windows Bundle Patch 12.2.0.1.190115 Patch 28994068</w:t>
+            </w:r>
+          </w:p>
+          <w:p>
+            <w:pPr>
+              <w:widowControl w:val="0"/>
+              <w:spacing w:before="40" w:after="40" w:line="20" w:lineRule="atLeast"/>
+              <w:rPr>
+                <w:rFonts w:eastAsia="Times New Roman" w:cs="Arial"/>
+                <w:b/>
+                <w:szCs w:val="20"/>
+                <w:u w:val="single"/>
+              </w:rPr>
+            </w:pPr>
+            <w:r>
+              <w:rPr>
+                <w:rFonts w:eastAsia="Times New Roman" w:cs="Arial"/>
+                <w:b/>
+                <w:szCs w:val="20"/>
+                <w:u w:val="single"/>
+              </w:rPr>
+              <w:t>12.1.0.2.0 Enterprise (64-bit)</w:t>
+            </w:r>
+          </w:p>
+          <w:p>
+            <w:pPr>
+              <w:widowControl w:val="0"/>
+              <w:spacing w:before="40" w:after="40" w:line="20" w:lineRule="atLeast"/>
+              <w:rPr>
+                <w:rFonts w:eastAsia="Times New Roman" w:cs="Arial"/>
                 <w:szCs w:val="20"/>
               </w:rPr>
             </w:pPr>
@@ -3835,32 +3855,350 @@
             <w:r>
               <w:rPr>
                 <w:rFonts w:eastAsia="Times New Roman" w:cs="Arial"/>
-                <w:b/>
                 <w:i/>
                 <w:color w:val="000000" w:themeColor="text1"/>
                 <w:szCs w:val="20"/>
               </w:rPr>
-              <w:t>s</w:t>
-            </w:r>
-            <w:r>
-              <w:rPr>
-                <w:rFonts w:eastAsia="Times New Roman" w:cs="Arial"/>
-                <w:b/>
+              <w:t xml:space="preserve">: Oracle patch.19305116 should </w:t>
+            </w:r>
+            <w:r>
+              <w:rPr>
+                <w:rFonts w:eastAsia="Times New Roman" w:cs="Arial"/>
+                <w:i/>
+                <w:noProof/>
+                <w:color w:val="000000" w:themeColor="text1"/>
+                <w:szCs w:val="20"/>
+              </w:rPr>
+              <w:t>be applied</w:t>
+            </w:r>
+            <w:r>
+              <w:rPr>
+                <w:rFonts w:eastAsia="Times New Roman" w:cs="Arial"/>
                 <w:i/>
                 <w:color w:val="000000" w:themeColor="text1"/>
                 <w:szCs w:val="20"/>
               </w:rPr>
-              <w:t>:</w:t>
-            </w:r>
-            <w:r>
-              <w:rPr>
-                <w:rFonts w:eastAsia="Times New Roman" w:cs="Arial"/>
-                <w:i/>
-                <w:color w:val="E5005C"/>
+              <w:t xml:space="preserve"> on Oracle 12c</w:t>
+            </w:r>
+          </w:p>
+          <w:p>
+            <w:pPr>
+              <w:widowControl w:val="0"/>
+              <w:spacing w:before="40" w:after="40" w:line="20" w:lineRule="atLeast"/>
+              <w:rPr>
+                <w:rFonts w:eastAsia="Times New Roman" w:cs="Arial"/>
+                <w:szCs w:val="20"/>
+              </w:rPr>
+            </w:pPr>
+            <w:r>
+              <w:rPr>
+                <w:rFonts w:eastAsia="Times New Roman" w:cs="Arial"/>
+                <w:szCs w:val="20"/>
+              </w:rPr>
+              <w:t>Operating System</w:t>
+            </w:r>
+          </w:p>
+          <w:p>
+            <w:pPr>
+              <w:pStyle w:val="ListParagraph"/>
+              <w:widowControl w:val="0"/>
+              <w:numPr>
+                <w:ilvl w:val="1"/>
+                <w:numId w:val="39"/>
+              </w:numPr>
+              <w:spacing w:before="40" w:after="40" w:line="20" w:lineRule="atLeast"/>
+              <w:ind w:left="601" w:hanging="371"/>
+              <w:contextualSpacing w:val="0"/>
+              <w:rPr>
+                <w:rFonts w:eastAsia="Times New Roman" w:cs="Arial"/>
+                <w:szCs w:val="20"/>
+              </w:rPr>
+            </w:pPr>
+            <w:r>
+              <w:rPr>
+                <w:rFonts w:eastAsia="Times New Roman" w:cs="Arial"/>
+                <w:szCs w:val="20"/>
+              </w:rPr>
+              <w:t>Windows 2016 Standard (64-bit)</w:t>
+            </w:r>
+          </w:p>
+          <w:p>
+            <w:pPr>
+              <w:widowControl w:val="0"/>
+              <w:spacing w:before="40" w:after="40" w:line="20" w:lineRule="atLeast"/>
+              <w:rPr>
+                <w:rFonts w:eastAsia="Times New Roman" w:cs="Arial"/>
+                <w:szCs w:val="20"/>
+              </w:rPr>
+            </w:pPr>
+            <w:r>
+              <w:rPr>
+                <w:rFonts w:eastAsia="Times New Roman" w:cs="Arial"/>
+                <w:szCs w:val="20"/>
+              </w:rPr>
+              <w:t>Critical Patches Applied</w:t>
+            </w:r>
+          </w:p>
+          <w:p>
+            <w:pPr>
+              <w:pStyle w:val="ListParagraph"/>
+              <w:widowControl w:val="0"/>
+              <w:numPr>
+                <w:ilvl w:val="1"/>
+                <w:numId w:val="39"/>
+              </w:numPr>
+              <w:spacing w:before="40" w:after="40" w:line="20" w:lineRule="atLeast"/>
+              <w:ind w:left="601" w:hanging="371"/>
+              <w:contextualSpacing w:val="0"/>
+              <w:rPr>
+                <w:rFonts w:eastAsia="Times New Roman" w:cs="Arial"/>
+                <w:szCs w:val="20"/>
+              </w:rPr>
+            </w:pPr>
+            <w:r>
+              <w:rPr>
+                <w:rFonts w:eastAsia="Times New Roman" w:cs="Arial"/>
+                <w:szCs w:val="20"/>
+              </w:rPr>
+              <w:t>CVE-2019-2406,CVE-2019-2547</w:t>
+            </w:r>
+          </w:p>
+          <w:p>
+            <w:pPr>
+              <w:widowControl w:val="0"/>
+              <w:spacing w:before="40" w:after="40" w:line="20" w:lineRule="atLeast"/>
+              <w:rPr>
+                <w:rFonts w:eastAsia="Times New Roman" w:cs="Arial"/>
+                <w:szCs w:val="20"/>
+              </w:rPr>
+            </w:pPr>
+            <w:r>
+              <w:rPr>
+                <w:rFonts w:eastAsia="Times New Roman" w:cs="Arial"/>
+                <w:szCs w:val="20"/>
+              </w:rPr>
+              <w:t>Patch Number</w:t>
+            </w:r>
+          </w:p>
+          <w:p>
+            <w:pPr>
+              <w:pStyle w:val="ListParagraph"/>
+              <w:widowControl w:val="0"/>
+              <w:numPr>
+                <w:ilvl w:val="1"/>
+                <w:numId w:val="39"/>
+              </w:numPr>
+              <w:spacing w:before="40" w:after="40" w:line="20" w:lineRule="atLeast"/>
+              <w:ind w:left="601" w:hanging="371"/>
+              <w:contextualSpacing w:val="0"/>
+              <w:rPr>
+                <w:rFonts w:eastAsia="Times New Roman" w:cs="Arial"/>
+                <w:szCs w:val="20"/>
+              </w:rPr>
+            </w:pPr>
+            <w:r>
+              <w:rPr>
+                <w:rFonts w:eastAsia="Times New Roman" w:cs="Arial"/>
+                <w:szCs w:val="20"/>
+              </w:rPr>
+              <w:t>Microsoft Windows Bit x86-64 BP 12.1.0.2.190115 Patch 28810679, or later;</w:t>
+            </w:r>
+            <w:r>
+              <w:rPr>
+                <w:rFonts w:eastAsia="Times New Roman" w:cs="Arial"/>
                 <w:szCs w:val="20"/>
               </w:rPr>
               <w:t xml:space="preserve"> </w:t>
             </w:r>
+            <w:r>
+              <w:rPr>
+                <w:rFonts w:eastAsia="Times New Roman" w:cs="Arial"/>
+                <w:szCs w:val="20"/>
+              </w:rPr>
+              <w:t xml:space="preserve">Oracle </w:t>
+            </w:r>
+            <w:proofErr w:type="spellStart"/>
+            <w:r>
+              <w:rPr>
+                <w:rFonts w:eastAsia="Times New Roman" w:cs="Arial"/>
+                <w:szCs w:val="20"/>
+              </w:rPr>
+              <w:t>JavaVM</w:t>
+            </w:r>
+            <w:proofErr w:type="spellEnd"/>
+            <w:r>
+              <w:rPr>
+                <w:rFonts w:eastAsia="Times New Roman" w:cs="Arial"/>
+                <w:szCs w:val="20"/>
+              </w:rPr>
+              <w:t xml:space="preserve"> Component Microsoft Windows Bundle Patch 12.1.0.2.190115 Patch </w:t>
+            </w:r>
+            <w:r>
+              <w:rPr>
+                <w:rFonts w:eastAsia="Times New Roman" w:cs="Arial"/>
+                <w:szCs w:val="20"/>
+              </w:rPr>
+              <w:t>28994063</w:t>
+            </w:r>
+          </w:p>
+          <w:p>
+            <w:pPr>
+              <w:widowControl w:val="0"/>
+              <w:spacing w:before="40" w:after="40" w:line="20" w:lineRule="atLeast"/>
+              <w:rPr>
+                <w:rFonts w:eastAsia="Times New Roman" w:cs="Arial"/>
+                <w:szCs w:val="20"/>
+              </w:rPr>
+            </w:pPr>
+            <w:r>
+              <w:rPr>
+                <w:rFonts w:eastAsia="Times New Roman" w:cs="Arial"/>
+                <w:szCs w:val="20"/>
+              </w:rPr>
+              <w:t>Operating System</w:t>
+            </w:r>
+          </w:p>
+          <w:p>
+            <w:pPr>
+              <w:pStyle w:val="ListParagraph"/>
+              <w:widowControl w:val="0"/>
+              <w:numPr>
+                <w:ilvl w:val="1"/>
+                <w:numId w:val="39"/>
+              </w:numPr>
+              <w:spacing w:before="40" w:after="40" w:line="20" w:lineRule="atLeast"/>
+              <w:ind w:left="601" w:hanging="371"/>
+              <w:contextualSpacing w:val="0"/>
+              <w:rPr>
+                <w:rFonts w:eastAsia="Times New Roman" w:cs="Arial"/>
+                <w:szCs w:val="20"/>
+              </w:rPr>
+            </w:pPr>
+            <w:r>
+              <w:rPr>
+                <w:rFonts w:eastAsia="Times New Roman" w:cs="Arial"/>
+                <w:szCs w:val="20"/>
+              </w:rPr>
+              <w:t>Linux-x86-64</w:t>
+            </w:r>
+          </w:p>
+          <w:p>
+            <w:pPr>
+              <w:widowControl w:val="0"/>
+              <w:spacing w:before="40" w:after="40" w:line="20" w:lineRule="atLeast"/>
+              <w:rPr>
+                <w:rFonts w:eastAsia="Times New Roman" w:cs="Arial"/>
+                <w:szCs w:val="20"/>
+              </w:rPr>
+            </w:pPr>
+            <w:r>
+              <w:rPr>
+                <w:rFonts w:eastAsia="Times New Roman" w:cs="Arial"/>
+                <w:szCs w:val="20"/>
+              </w:rPr>
+              <w:t>Critical Patches Applied</w:t>
+            </w:r>
+          </w:p>
+          <w:p>
+            <w:pPr>
+              <w:pStyle w:val="ListParagraph"/>
+              <w:widowControl w:val="0"/>
+              <w:numPr>
+                <w:ilvl w:val="1"/>
+                <w:numId w:val="39"/>
+              </w:numPr>
+              <w:spacing w:before="40" w:after="40" w:line="20" w:lineRule="atLeast"/>
+              <w:ind w:left="601" w:hanging="371"/>
+              <w:contextualSpacing w:val="0"/>
+              <w:rPr>
+                <w:rFonts w:eastAsia="Times New Roman" w:cs="Arial"/>
+                <w:szCs w:val="20"/>
+              </w:rPr>
+            </w:pPr>
+            <w:r>
+              <w:rPr>
+                <w:rFonts w:eastAsia="Times New Roman" w:cs="Arial"/>
+                <w:szCs w:val="20"/>
+              </w:rPr>
+              <w:t>CVE-2019-2406,CVE-2019-</w:t>
+            </w:r>
+            <w:r>
+              <w:rPr>
+                <w:rFonts w:eastAsia="Times New Roman" w:cs="Arial"/>
+                <w:szCs w:val="20"/>
+              </w:rPr>
+              <w:lastRenderedPageBreak/>
+              <w:t>2547</w:t>
+            </w:r>
+          </w:p>
+          <w:p>
+            <w:pPr>
+              <w:widowControl w:val="0"/>
+              <w:spacing w:before="40" w:after="40" w:line="20" w:lineRule="atLeast"/>
+              <w:rPr>
+                <w:rFonts w:eastAsia="Times New Roman" w:cs="Arial"/>
+                <w:szCs w:val="20"/>
+              </w:rPr>
+            </w:pPr>
+            <w:r>
+              <w:rPr>
+                <w:rFonts w:eastAsia="Times New Roman" w:cs="Arial"/>
+                <w:szCs w:val="20"/>
+              </w:rPr>
+              <w:t>Patch Number</w:t>
+            </w:r>
+          </w:p>
+          <w:p>
+            <w:pPr>
+              <w:pStyle w:val="ListParagraph"/>
+              <w:widowControl w:val="0"/>
+              <w:numPr>
+                <w:ilvl w:val="1"/>
+                <w:numId w:val="39"/>
+              </w:numPr>
+              <w:spacing w:before="40" w:after="40" w:line="20" w:lineRule="atLeast"/>
+              <w:ind w:left="601" w:hanging="371"/>
+              <w:contextualSpacing w:val="0"/>
+              <w:rPr>
+                <w:rFonts w:eastAsia="Times New Roman" w:cs="Arial"/>
+                <w:szCs w:val="20"/>
+              </w:rPr>
+            </w:pPr>
+            <w:r>
+              <w:rPr>
+                <w:rFonts w:eastAsia="Times New Roman" w:cs="Arial"/>
+                <w:szCs w:val="20"/>
+              </w:rPr>
+              <w:t>Combo OJVM PSU 12.1.0.2.190115 and Database PSU</w:t>
+            </w:r>
+            <w:r>
+              <w:rPr>
+                <w:rFonts w:eastAsia="Times New Roman" w:cs="Arial"/>
+                <w:szCs w:val="20"/>
+              </w:rPr>
+              <w:t xml:space="preserve"> 12.1.0.2.190115 Patch 28980115</w:t>
+            </w:r>
+          </w:p>
+          <w:p>
+            <w:pPr>
+              <w:widowControl w:val="0"/>
+              <w:spacing w:before="40" w:after="40" w:line="20" w:lineRule="atLeast"/>
+              <w:ind w:left="317"/>
+              <w:rPr>
+                <w:rStyle w:val="Hyperlink"/>
+                <w:rFonts w:cs="Arial"/>
+              </w:rPr>
+            </w:pPr>
+            <w:hyperlink r:id="rId10" w:anchor="AppendixDB" w:history="1">
+              <w:r>
+                <w:rPr>
+                  <w:rStyle w:val="Hyperlink"/>
+                  <w:rFonts w:cs="Arial"/>
+                  <w:szCs w:val="20"/>
+                </w:rPr>
+                <w:t>https://www.oracle.com/technetwork/security-advisory/cpujan2019-5072801.html#AppendixDB</w:t>
+              </w:r>
+            </w:hyperlink>
           </w:p>
           <w:p>
             <w:pPr>
@@ -3870,148 +4208,6 @@
                 <w:numId w:val="39"/>
               </w:numPr>
               <w:spacing w:before="120" w:after="60" w:line="276" w:lineRule="auto"/>
-              <w:ind w:left="396" w:hanging="283"/>
-              <w:rPr>
-                <w:rFonts w:cs="Arial"/>
-                <w:i/>
-                <w:szCs w:val="20"/>
-              </w:rPr>
-            </w:pPr>
-            <w:r>
-              <w:rPr>
-                <w:rFonts w:cs="Arial"/>
-                <w:i/>
-                <w:szCs w:val="20"/>
-              </w:rPr>
-              <w:t>If you use</w:t>
-            </w:r>
-            <w:r>
-              <w:rPr>
-                <w:rFonts w:cs="Arial"/>
-                <w:i/>
-                <w:szCs w:val="20"/>
-              </w:rPr>
-              <w:t xml:space="preserve"> Oracle DB 11.2.0.4, </w:t>
-            </w:r>
-            <w:r>
-              <w:rPr>
-                <w:rFonts w:cs="Arial"/>
-                <w:i/>
-                <w:szCs w:val="20"/>
-              </w:rPr>
-              <w:t>you must apply the Oracle Patch 17501296.</w:t>
-            </w:r>
-          </w:p>
-          <w:p>
-            <w:pPr>
-              <w:pStyle w:val="ListParagraph"/>
-              <w:numPr>
-                <w:ilvl w:val="0"/>
-                <w:numId w:val="39"/>
-              </w:numPr>
-              <w:spacing w:before="120" w:after="60" w:line="276" w:lineRule="auto"/>
-              <w:ind w:left="396" w:hanging="283"/>
-              <w:rPr>
-                <w:rFonts w:cs="Arial"/>
-                <w:i/>
-                <w:szCs w:val="20"/>
-              </w:rPr>
-            </w:pPr>
-            <w:r>
-              <w:rPr>
-                <w:i/>
-              </w:rPr>
-              <w:t>All c</w:t>
-            </w:r>
-            <w:r>
-              <w:rPr>
-                <w:i/>
-              </w:rPr>
-              <w:t xml:space="preserve">ritical patches </w:t>
-            </w:r>
-            <w:r>
-              <w:rPr>
-                <w:i/>
-              </w:rPr>
-              <w:t>should be installed for O</w:t>
-            </w:r>
-            <w:r>
-              <w:rPr>
-                <w:i/>
-              </w:rPr>
-              <w:t>racle 12.1.0.2 and Oracle 12.2.0.1</w:t>
-            </w:r>
-          </w:p>
-          <w:p>
-            <w:pPr>
-              <w:pStyle w:val="ListParagraph"/>
-              <w:numPr>
-                <w:ilvl w:val="0"/>
-                <w:numId w:val="39"/>
-              </w:numPr>
-              <w:spacing w:before="120" w:after="60" w:line="276" w:lineRule="auto"/>
-              <w:ind w:left="396" w:hanging="283"/>
-              <w:rPr>
-                <w:rFonts w:cs="Arial"/>
-                <w:i/>
-                <w:szCs w:val="20"/>
-              </w:rPr>
-            </w:pPr>
-            <w:r>
-              <w:rPr>
-                <w:i/>
-              </w:rPr>
-              <w:t xml:space="preserve">If you use </w:t>
-            </w:r>
-            <w:r>
-              <w:rPr>
-                <w:i/>
-              </w:rPr>
-              <w:t>Oracle 12.1.0.2</w:t>
-            </w:r>
-            <w:r>
-              <w:rPr>
-                <w:i/>
-              </w:rPr>
-              <w:t xml:space="preserve"> DB, you should apply </w:t>
-            </w:r>
-            <w:r>
-              <w:rPr>
-                <w:i/>
-              </w:rPr>
-              <w:t>the following patch set:</w:t>
-            </w:r>
-          </w:p>
-          <w:p>
-            <w:pPr>
-              <w:pStyle w:val="ListParagraph"/>
-              <w:spacing w:before="120" w:after="60" w:line="276" w:lineRule="auto"/>
-              <w:ind w:left="396"/>
-              <w:rPr>
-                <w:rFonts w:cs="Arial"/>
-                <w:i/>
-                <w:szCs w:val="20"/>
-              </w:rPr>
-            </w:pPr>
-            <w:hyperlink r:id="rId10" w:history="1">
-              <w:r>
-                <w:rPr>
-                  <w:rStyle w:val="Hyperlink"/>
-                  <w:i/>
-                </w:rPr>
-                <w:t>https://support.oracle.com/epmos/faces/DocumentDisplay?id=20963783.8&amp;_adf.ctrl-state=dc9l7mii2_4&amp;_afrLoop=444264725842337</w:t>
-              </w:r>
-            </w:hyperlink>
-          </w:p>
-          <w:p>
-            <w:pPr>
-              <w:pStyle w:val="ListParagraph"/>
-              <w:numPr>
-                <w:ilvl w:val="0"/>
-                <w:numId w:val="39"/>
-              </w:numPr>
-              <w:spacing w:before="120" w:after="60" w:line="276" w:lineRule="auto"/>
-              <w:ind w:left="396" w:hanging="283"/>
               <w:rPr>
                 <w:rFonts w:cs="Arial"/>
                 <w:i/>
@@ -4069,6 +4265,325 @@
             <w:tcW w:w="2085" w:type="pct"/>
             <w:vAlign w:val="center"/>
           </w:tcPr>
+          <w:p>
+            <w:pPr>
+              <w:pStyle w:val="ListParagraph"/>
+              <w:widowControl w:val="0"/>
+              <w:numPr>
+                <w:ilvl w:val="0"/>
+                <w:numId w:val="39"/>
+              </w:numPr>
+              <w:spacing w:before="40" w:after="40" w:line="20" w:lineRule="atLeast"/>
+              <w:contextualSpacing w:val="0"/>
+              <w:rPr>
+                <w:rFonts w:eastAsia="Times New Roman" w:cs="Arial"/>
+                <w:szCs w:val="20"/>
+              </w:rPr>
+            </w:pPr>
+            <w:r>
+              <w:rPr>
+                <w:rFonts w:eastAsia="Times New Roman" w:cs="Arial"/>
+                <w:szCs w:val="20"/>
+              </w:rPr>
+              <w:lastRenderedPageBreak/>
+              <w:t xml:space="preserve">11.2.0.4 (32-bit and 64-bit) </w:t>
+            </w:r>
+          </w:p>
+          <w:tbl>
+            <w:tblPr>
+              <w:tblStyle w:val="TableGrid"/>
+              <w:tblW w:w="0" w:type="auto"/>
+              <w:tblBorders>
+                <w:top w:val="none" w:sz="0" w:space="0" w:color="auto"/>
+                <w:left w:val="none" w:sz="0" w:space="0" w:color="auto"/>
+                <w:bottom w:val="none" w:sz="0" w:space="0" w:color="auto"/>
+                <w:right w:val="none" w:sz="0" w:space="0" w:color="auto"/>
+                <w:insideH w:val="none" w:sz="0" w:space="0" w:color="auto"/>
+                <w:insideV w:val="none" w:sz="0" w:space="0" w:color="auto"/>
+              </w:tblBorders>
+              <w:tblLayout w:type="fixed"/>
+              <w:tblLook w:val="04A0" w:firstRow="1" w:lastRow="0" w:firstColumn="1" w:lastColumn="0" w:noHBand="0" w:noVBand="1"/>
+            </w:tblPr>
+            <w:tblGrid>
+              <w:gridCol w:w="475"/>
+              <w:gridCol w:w="3103"/>
+            </w:tblGrid>
+            <w:tr>
+              <w:tc>
+                <w:tcPr>
+                  <w:tcW w:w="475" w:type="dxa"/>
+                </w:tcPr>
+                <w:p>
+                  <w:pPr>
+                    <w:spacing w:before="60" w:after="60" w:line="24" w:lineRule="atLeast"/>
+                    <w:rPr>
+                      <w:rFonts w:cs="Arial"/>
+                      <w:b/>
+                      <w:i/>
+                      <w:szCs w:val="20"/>
+                    </w:rPr>
+                  </w:pPr>
+                  <w:r>
+                    <w:rPr>
+                      <w:rFonts w:cs="Arial"/>
+                      <w:b/>
+                      <w:i/>
+                      <w:noProof/>
+                      <w:szCs w:val="20"/>
+                      <w:lang w:val="en-IN" w:eastAsia="en-IN"/>
+                    </w:rPr>
+                    <w:drawing>
+                      <wp:inline distT="0" distB="0" distL="0" distR="0" wp14:anchorId="534A2900" wp14:editId="5F13C475">
+                        <wp:extent cx="152400" cy="152400"/>
+                        <wp:effectExtent l="0" t="0" r="0" b="0"/>
+                        <wp:docPr id="10" name="Picture 10" descr="NoteIcon"/>
+                        <wp:cNvGraphicFramePr>
+                          <a:graphicFrameLocks xmlns:a="http://schemas.openxmlformats.org/drawingml/2006/main" noChangeAspect="1"/>
+                        </wp:cNvGraphicFramePr>
+                        <a:graphic xmlns:a="http://schemas.openxmlformats.org/drawingml/2006/main">
+                          <a:graphicData uri="http://schemas.openxmlformats.org/drawingml/2006/picture">
+                            <pic:pic xmlns:pic="http://schemas.openxmlformats.org/drawingml/2006/picture">
+                              <pic:nvPicPr>
+                                <pic:cNvPr id="0" name="Picture 61" descr="NoteIcon"/>
+                                <pic:cNvPicPr>
+                                  <a:picLocks noChangeAspect="1" noChangeArrowheads="1"/>
+                                </pic:cNvPicPr>
+                              </pic:nvPicPr>
+                              <pic:blipFill>
+                                <a:blip r:embed="rId11" cstate="print">
+                                  <a:extLst>
+                                    <a:ext uri="{28A0092B-C50C-407E-A947-70E740481C1C}">
+                                      <a14:useLocalDpi xmlns:a14="http://schemas.microsoft.com/office/drawing/2010/main" val="0"/>
+                                    </a:ext>
+                                  </a:extLst>
+                                </a:blip>
+                                <a:srcRect/>
+                                <a:stretch>
+                                  <a:fillRect/>
+                                </a:stretch>
+                              </pic:blipFill>
+                              <pic:spPr bwMode="auto">
+                                <a:xfrm>
+                                  <a:off x="0" y="0"/>
+                                  <a:ext cx="152400" cy="152400"/>
+                                </a:xfrm>
+                                <a:prstGeom prst="rect">
+                                  <a:avLst/>
+                                </a:prstGeom>
+                                <a:noFill/>
+                                <a:ln>
+                                  <a:noFill/>
+                                </a:ln>
+                              </pic:spPr>
+                            </pic:pic>
+                          </a:graphicData>
+                        </a:graphic>
+                      </wp:inline>
+                    </w:drawing>
+                  </w:r>
+                </w:p>
+              </w:tc>
+              <w:tc>
+                <w:tcPr>
+                  <w:tcW w:w="3103" w:type="dxa"/>
+                </w:tcPr>
+                <w:p>
+                  <w:pPr>
+                    <w:spacing w:before="60" w:after="60" w:line="24" w:lineRule="atLeast"/>
+                    <w:ind w:left="-108"/>
+                    <w:rPr>
+                      <w:rFonts w:cs="Arial"/>
+                      <w:i/>
+                      <w:szCs w:val="20"/>
+                    </w:rPr>
+                  </w:pPr>
+                  <w:r>
+                    <w:rPr>
+                      <w:rFonts w:cs="Arial"/>
+                      <w:b/>
+                      <w:i/>
+                      <w:szCs w:val="20"/>
+                    </w:rPr>
+                    <w:t>Note:</w:t>
+                  </w:r>
+                  <w:r>
+                    <w:rPr>
+                      <w:rFonts w:cs="Arial"/>
+                      <w:i/>
+                      <w:szCs w:val="20"/>
+                    </w:rPr>
+                    <w:t xml:space="preserve"> If you use Oracle Database 11.2.0.4, you must download and apply the Oracle patch 17501296.</w:t>
+                  </w:r>
+                </w:p>
+              </w:tc>
+            </w:tr>
+          </w:tbl>
+          <w:p>
+            <w:pPr>
+              <w:widowControl w:val="0"/>
+              <w:spacing w:before="40" w:after="40" w:line="20" w:lineRule="atLeast"/>
+              <w:rPr>
+                <w:rFonts w:eastAsia="Times New Roman" w:cs="Arial"/>
+                <w:b/>
+                <w:szCs w:val="20"/>
+              </w:rPr>
+            </w:pPr>
+            <w:r>
+              <w:rPr>
+                <w:rFonts w:eastAsia="Times New Roman" w:cs="Arial"/>
+                <w:b/>
+                <w:szCs w:val="20"/>
+              </w:rPr>
+              <w:t>Oracle Version</w:t>
+            </w:r>
+          </w:p>
+          <w:p>
+            <w:pPr>
+              <w:pStyle w:val="ListParagraph"/>
+              <w:widowControl w:val="0"/>
+              <w:numPr>
+                <w:ilvl w:val="1"/>
+                <w:numId w:val="39"/>
+              </w:numPr>
+              <w:spacing w:before="40" w:after="40" w:line="20" w:lineRule="atLeast"/>
+              <w:ind w:left="601" w:hanging="371"/>
+              <w:contextualSpacing w:val="0"/>
+              <w:rPr>
+                <w:rFonts w:eastAsia="Times New Roman" w:cs="Arial"/>
+                <w:szCs w:val="20"/>
+              </w:rPr>
+            </w:pPr>
+            <w:r>
+              <w:rPr>
+                <w:rFonts w:eastAsia="Times New Roman" w:cs="Arial"/>
+                <w:szCs w:val="20"/>
+              </w:rPr>
+              <w:t>12.2.0.1.0</w:t>
+            </w:r>
+          </w:p>
+          <w:p>
+            <w:pPr>
+              <w:widowControl w:val="0"/>
+              <w:spacing w:before="40" w:after="40" w:line="20" w:lineRule="atLeast"/>
+              <w:rPr>
+                <w:rFonts w:eastAsia="Times New Roman" w:cs="Arial"/>
+                <w:szCs w:val="20"/>
+              </w:rPr>
+            </w:pPr>
+            <w:r>
+              <w:rPr>
+                <w:rFonts w:eastAsia="Times New Roman" w:cs="Arial"/>
+                <w:szCs w:val="20"/>
+              </w:rPr>
+              <w:t>Operating System</w:t>
+            </w:r>
+          </w:p>
+          <w:p>
+            <w:pPr>
+              <w:pStyle w:val="ListParagraph"/>
+              <w:widowControl w:val="0"/>
+              <w:numPr>
+                <w:ilvl w:val="1"/>
+                <w:numId w:val="39"/>
+              </w:numPr>
+              <w:spacing w:before="40" w:after="40" w:line="20" w:lineRule="atLeast"/>
+              <w:ind w:left="601" w:hanging="371"/>
+              <w:contextualSpacing w:val="0"/>
+              <w:rPr>
+                <w:rFonts w:eastAsia="Times New Roman" w:cs="Arial"/>
+                <w:szCs w:val="20"/>
+              </w:rPr>
+            </w:pPr>
+            <w:r>
+              <w:rPr>
+                <w:rFonts w:eastAsia="Times New Roman" w:cs="Arial"/>
+                <w:szCs w:val="20"/>
+              </w:rPr>
+              <w:t>Linux x86/64</w:t>
+            </w:r>
+          </w:p>
+          <w:p>
+            <w:pPr>
+              <w:widowControl w:val="0"/>
+              <w:spacing w:before="40" w:after="40" w:line="20" w:lineRule="atLeast"/>
+              <w:rPr>
+                <w:rFonts w:eastAsia="Times New Roman" w:cs="Arial"/>
+                <w:szCs w:val="20"/>
+              </w:rPr>
+            </w:pPr>
+            <w:r>
+              <w:rPr>
+                <w:rFonts w:eastAsia="Times New Roman" w:cs="Arial"/>
+                <w:szCs w:val="20"/>
+              </w:rPr>
+              <w:t>Critical Patches Applied</w:t>
+            </w:r>
+          </w:p>
+          <w:p>
+            <w:pPr>
+              <w:pStyle w:val="ListParagraph"/>
+              <w:widowControl w:val="0"/>
+              <w:numPr>
+                <w:ilvl w:val="1"/>
+                <w:numId w:val="39"/>
+              </w:numPr>
+              <w:spacing w:before="40" w:after="40" w:line="20" w:lineRule="atLeast"/>
+              <w:ind w:left="601" w:hanging="371"/>
+              <w:contextualSpacing w:val="0"/>
+              <w:rPr>
+                <w:rFonts w:eastAsia="Times New Roman" w:cs="Arial"/>
+                <w:szCs w:val="20"/>
+              </w:rPr>
+            </w:pPr>
+            <w:r>
+              <w:rPr>
+                <w:rFonts w:eastAsia="Times New Roman" w:cs="Arial"/>
+                <w:szCs w:val="20"/>
+              </w:rPr>
+              <w:t>CVE-2019-2444, CVE-2019-2406, CVE-2019-2547</w:t>
+            </w:r>
+          </w:p>
+          <w:p>
+            <w:pPr>
+              <w:widowControl w:val="0"/>
+              <w:spacing w:before="40" w:after="40" w:line="20" w:lineRule="atLeast"/>
+              <w:rPr>
+                <w:rFonts w:eastAsia="Times New Roman" w:cs="Arial"/>
+                <w:szCs w:val="20"/>
+              </w:rPr>
+            </w:pPr>
+            <w:r>
+              <w:rPr>
+                <w:rFonts w:eastAsia="Times New Roman" w:cs="Arial"/>
+                <w:szCs w:val="20"/>
+              </w:rPr>
+              <w:t>Patch Number</w:t>
+            </w:r>
+          </w:p>
+          <w:p>
+            <w:pPr>
+              <w:pStyle w:val="ListParagraph"/>
+              <w:widowControl w:val="0"/>
+              <w:numPr>
+                <w:ilvl w:val="1"/>
+                <w:numId w:val="39"/>
+              </w:numPr>
+              <w:spacing w:before="40" w:after="40" w:line="20" w:lineRule="atLeast"/>
+              <w:ind w:left="601" w:hanging="371"/>
+              <w:contextualSpacing w:val="0"/>
+              <w:rPr>
+                <w:rFonts w:eastAsia="Times New Roman" w:cs="Arial"/>
+                <w:szCs w:val="20"/>
+              </w:rPr>
+            </w:pPr>
+            <w:r>
+              <w:rPr>
+                <w:rFonts w:eastAsia="Times New Roman" w:cs="Arial"/>
+                <w:szCs w:val="20"/>
+              </w:rPr>
+              <w:t>Combo OJVM Update 12.2.0.1.190115 and Database Update 12.2.0.1.190115 Patch 28980102</w:t>
+            </w:r>
+          </w:p>
           <w:p>
             <w:pPr>
               <w:pStyle w:val="ListParagraph"/>
@@ -4190,7 +4705,7 @@
                 <w:i/>
                 <w:szCs w:val="20"/>
               </w:rPr>
-              <w:t xml:space="preserve"> </w:t>
+              <w:t xml:space="preserve"> Row Level Security (RLS) </w:t>
             </w:r>
             <w:r>
               <w:rPr>
@@ -4206,7 +4721,7 @@
                 <w:i/>
                 <w:szCs w:val="20"/>
               </w:rPr>
-              <w:t xml:space="preserve">Row Level Security (RLS) </w:t>
+              <w:t>RLS</w:t>
             </w:r>
             <w:r>
               <w:rPr>
@@ -4214,7 +4729,23 @@
                 <w:i/>
                 <w:szCs w:val="20"/>
               </w:rPr>
-              <w:t>is s</w:t>
+              <w:t xml:space="preserve"> </w:t>
+            </w:r>
+            <w:r>
+              <w:rPr>
+                <w:rFonts w:cs="Arial"/>
+                <w:i/>
+                <w:szCs w:val="20"/>
+              </w:rPr>
+              <w:t>are</w:t>
+            </w:r>
+            <w:r>
+              <w:rPr>
+                <w:rFonts w:cs="Arial"/>
+                <w:i/>
+                <w:szCs w:val="20"/>
+              </w:rPr>
+              <w:t xml:space="preserve"> s</w:t>
             </w:r>
             <w:r>
               <w:rPr>
@@ -4252,11 +4783,7 @@
               <w:t>:</w:t>
             </w:r>
             <w:r>
-              <w:t xml:space="preserve"> You must install the "Workspace Manager" feature of Oracle as part of </w:t>
-            </w:r>
-            <w:r>
-              <w:lastRenderedPageBreak/>
-              <w:t>Oracle installation.</w:t>
+              <w:t xml:space="preserve"> You must install the "Workspace Manager" feature of Oracle as part of Oracle installation.</w:t>
             </w:r>
           </w:p>
         </w:tc>
@@ -4285,7 +4812,6 @@
                 <w:rFonts w:eastAsia="Times New Roman" w:cs="Arial"/>
                 <w:szCs w:val="20"/>
               </w:rPr>
-              <w:lastRenderedPageBreak/>
               <w:t>Oracle Standard Edition</w:t>
             </w:r>
           </w:p>
@@ -4619,6 +5145,7 @@
                 <w:numId w:val="38"/>
               </w:numPr>
               <w:spacing w:before="60" w:after="60" w:line="23" w:lineRule="atLeast"/>
+              <w:ind w:left="317" w:hanging="218"/>
               <w:contextualSpacing w:val="0"/>
               <w:rPr>
                 <w:rFonts w:eastAsia="Times New Roman" w:cs="Arial"/>
@@ -4635,9 +5162,8 @@
           </w:p>
           <w:p>
             <w:pPr>
-              <w:pStyle w:val="ListParagraph"/>
               <w:spacing w:before="60" w:after="60" w:line="23" w:lineRule="atLeast"/>
-              <w:contextualSpacing w:val="0"/>
+              <w:ind w:left="317"/>
               <w:rPr>
                 <w:rFonts w:eastAsia="Times New Roman" w:cs="Arial"/>
                 <w:i/>
@@ -4676,6 +5202,7 @@
                 <w:numId w:val="38"/>
               </w:numPr>
               <w:spacing w:before="60" w:after="60" w:line="23" w:lineRule="atLeast"/>
+              <w:ind w:left="317" w:hanging="218"/>
               <w:contextualSpacing w:val="0"/>
               <w:rPr>
                 <w:rFonts w:eastAsia="Times New Roman" w:cs="Arial"/>
@@ -4692,9 +5219,8 @@
           </w:p>
           <w:p>
             <w:pPr>
-              <w:pStyle w:val="ListParagraph"/>
               <w:spacing w:before="60" w:after="60" w:line="23" w:lineRule="atLeast"/>
-              <w:contextualSpacing w:val="0"/>
+              <w:ind w:left="317"/>
               <w:rPr>
                 <w:rFonts w:eastAsia="Times New Roman" w:cs="Arial"/>
                 <w:i/>
@@ -4722,37 +5248,14 @@
               <w:rPr>
                 <w:i/>
               </w:rPr>
-              <w:t xml:space="preserve"> 15.1.</w:t>
-            </w:r>
-            <w:r>
-              <w:rPr>
-                <w:i/>
-              </w:rPr>
-              <w:t>2.113</w:t>
-            </w:r>
-            <w:r>
-              <w:rPr>
-                <w:i/>
-              </w:rPr>
-              <w:t xml:space="preserve"> is qualified with Oracle 12.</w:t>
-            </w:r>
-            <w:r>
-              <w:rPr>
-                <w:i/>
-              </w:rPr>
-              <w:t>2 DB</w:t>
-            </w:r>
-            <w:r>
-              <w:rPr>
-                <w:i/>
-              </w:rPr>
-              <w:t>.</w:t>
+              <w:t xml:space="preserve"> 15.1.2.113 is qualified with Oracle 12.2 DB.</w:t>
             </w:r>
           </w:p>
           <w:p>
             <w:pPr>
               <w:pStyle w:val="NormalWeb"/>
               <w:spacing w:before="60" w:beforeAutospacing="0" w:after="60" w:afterAutospacing="0"/>
+              <w:ind w:left="317"/>
               <w:rPr>
                 <w:rFonts w:ascii="Arial" w:hAnsi="Arial" w:cs="Arial"/>
                 <w:i/>
@@ -4777,7 +5280,7 @@
                 <w:sz w:val="20"/>
                 <w:szCs w:val="20"/>
               </w:rPr>
-              <w:t xml:space="preserve">: Oracle Cartridge does not support 32-bit Oracle client and due to that it is not possible to install it on a DB using a middle tier with a </w:t>
+              <w:t>: Oracle Cartridge</w:t>
             </w:r>
             <w:r>
               <w:rPr>
@@ -4786,7 +5289,7 @@
                 <w:sz w:val="20"/>
                 <w:szCs w:val="20"/>
               </w:rPr>
-              <w:t>32-bit O</w:t>
+              <w:t xml:space="preserve"> installation</w:t>
             </w:r>
             <w:r>
               <w:rPr>
@@ -4795,18 +5298,8 @@
                 <w:sz w:val="20"/>
                 <w:szCs w:val="20"/>
               </w:rPr>
-              <w:t>racle client.</w:t>
-            </w:r>
-          </w:p>
-          <w:p>
-            <w:pPr>
-              <w:pStyle w:val="NormalWeb"/>
-              <w:numPr>
-                <w:ilvl w:val="0"/>
-                <w:numId w:val="38"/>
-              </w:numPr>
-              <w:spacing w:before="60" w:beforeAutospacing="0" w:after="60" w:afterAutospacing="0"/>
-            </w:pPr>
+              <w:t xml:space="preserve"> does not support 32-bit Oracle client and due to that it is not </w:t>
+            </w:r>
             <w:r>
               <w:rPr>
                 <w:rFonts w:ascii="Arial" w:hAnsi="Arial" w:cs="Arial"/>
@@ -4814,7 +5307,8 @@
                 <w:sz w:val="20"/>
                 <w:szCs w:val="20"/>
               </w:rPr>
-              <w:t xml:space="preserve">If the database is a Windows </w:t>
+              <w:lastRenderedPageBreak/>
+              <w:t xml:space="preserve">possible to install it on a DB using a middle tier with a </w:t>
             </w:r>
             <w:r>
               <w:rPr>
@@ -4823,7 +5317,7 @@
                 <w:sz w:val="20"/>
                 <w:szCs w:val="20"/>
               </w:rPr>
-              <w:t>Operating S</w:t>
+              <w:t>32-bit O</w:t>
             </w:r>
             <w:r>
               <w:rPr>
@@ -4832,7 +5326,7 @@
                 <w:sz w:val="20"/>
                 <w:szCs w:val="20"/>
               </w:rPr>
-              <w:t>ystem, Cartridge installer can directly be run on the DB.</w:t>
+              <w:t>racle client.</w:t>
             </w:r>
           </w:p>
           <w:p>
@@ -4843,115 +5337,45 @@
                 <w:numId w:val="38"/>
               </w:numPr>
               <w:spacing w:before="60" w:after="60" w:line="23" w:lineRule="atLeast"/>
+              <w:ind w:left="317" w:hanging="218"/>
               <w:contextualSpacing w:val="0"/>
               <w:rPr>
                 <w:rFonts w:eastAsia="Times New Roman" w:cs="Arial"/>
-                <w:szCs w:val="20"/>
-              </w:rPr>
-            </w:pPr>
-            <w:r>
-              <w:rPr>
-                <w:rFonts w:cs="Arial"/>
                 <w:i/>
                 <w:szCs w:val="20"/>
               </w:rPr>
-              <w:t xml:space="preserve">If the database is other than a Windows OS, (for example, RHEL), a 64-bit </w:t>
-            </w:r>
-            <w:r>
-              <w:rPr>
-                <w:rFonts w:cs="Arial"/>
+            </w:pPr>
+            <w:r>
+              <w:rPr>
+                <w:rFonts w:eastAsia="Times New Roman" w:cs="Arial"/>
                 <w:i/>
                 <w:szCs w:val="20"/>
               </w:rPr>
-              <w:t xml:space="preserve">Oracle </w:t>
-            </w:r>
-            <w:r>
-              <w:rPr>
-                <w:rFonts w:cs="Arial"/>
+              <w:t>If the database is a Windows Operating System, Cartridge installer can directly be run on the DB.</w:t>
+            </w:r>
+          </w:p>
+          <w:p>
+            <w:pPr>
+              <w:pStyle w:val="ListParagraph"/>
+              <w:numPr>
+                <w:ilvl w:val="0"/>
+                <w:numId w:val="38"/>
+              </w:numPr>
+              <w:spacing w:before="60" w:after="60" w:line="23" w:lineRule="atLeast"/>
+              <w:ind w:left="317" w:hanging="218"/>
+              <w:contextualSpacing w:val="0"/>
+              <w:rPr>
+                <w:rFonts w:eastAsia="Times New Roman" w:cs="Arial"/>
+                <w:szCs w:val="20"/>
+              </w:rPr>
+            </w:pPr>
+            <w:r>
+              <w:rPr>
+                <w:rFonts w:eastAsia="Times New Roman" w:cs="Arial"/>
                 <w:i/>
                 <w:szCs w:val="20"/>
               </w:rPr>
-              <w:t>client is needed in a middle tier to install through a middle tier</w:t>
-            </w:r>
-            <w:r>
-              <w:rPr>
-                <w:rFonts w:cs="Arial"/>
-                <w:i/>
-                <w:szCs w:val="20"/>
-              </w:rPr>
-              <w:t>. In fact, any client machine (</w:t>
-            </w:r>
-            <w:r>
-              <w:rPr>
-                <w:rFonts w:cs="Arial"/>
-                <w:i/>
-                <w:szCs w:val="20"/>
-              </w:rPr>
-              <w:t xml:space="preserve">A windows 7 </w:t>
-            </w:r>
-            <w:r>
-              <w:rPr>
-                <w:rFonts w:cs="Arial"/>
-                <w:i/>
-                <w:szCs w:val="20"/>
-              </w:rPr>
-              <w:t>or 10) installed with a 64-bit O</w:t>
-            </w:r>
-            <w:r>
-              <w:rPr>
-                <w:rFonts w:cs="Arial"/>
-                <w:i/>
-                <w:szCs w:val="20"/>
-              </w:rPr>
-              <w:t>rac</w:t>
-            </w:r>
-            <w:r>
-              <w:rPr>
-                <w:rFonts w:cs="Arial"/>
-                <w:i/>
-                <w:szCs w:val="20"/>
-              </w:rPr>
-              <w:t>le client can be used as a make-</w:t>
-            </w:r>
-            <w:r>
-              <w:rPr>
-                <w:rFonts w:cs="Arial"/>
-                <w:i/>
-                <w:szCs w:val="20"/>
-              </w:rPr>
-              <w:t xml:space="preserve">shift way to install </w:t>
-            </w:r>
-            <w:r>
-              <w:rPr>
-                <w:rFonts w:cs="Arial"/>
-                <w:i/>
-                <w:szCs w:val="20"/>
-              </w:rPr>
-              <w:t xml:space="preserve">the </w:t>
-            </w:r>
-            <w:r>
-              <w:rPr>
-                <w:rFonts w:cs="Arial"/>
-                <w:i/>
-                <w:szCs w:val="20"/>
-              </w:rPr>
-              <w:t>Cartridge</w:t>
-            </w:r>
-            <w:r>
-              <w:rPr>
-                <w:rFonts w:cs="Arial"/>
-                <w:i/>
-                <w:szCs w:val="20"/>
-              </w:rPr>
-              <w:t xml:space="preserve"> alone</w:t>
-            </w:r>
-            <w:r>
-              <w:rPr>
-                <w:rFonts w:cs="Arial"/>
-                <w:i/>
-                <w:szCs w:val="20"/>
-              </w:rPr>
-              <w:t>.</w:t>
+              <w:t>If the database is other than a Windows OS, (for example, RHEL), a 64-bit Oracle client is needed in a middle tier to install through a middle tier. In fact, any client machine (A windows 7 or 10) installed with a 64-bit Oracle client can be used as a make-shift way to install the Cartridge alone.</w:t>
             </w:r>
           </w:p>
         </w:tc>
@@ -5133,7 +5557,6 @@
                 <w:rFonts w:cs="Arial"/>
                 <w:szCs w:val="20"/>
               </w:rPr>
-              <w:lastRenderedPageBreak/>
               <w:t>Operating System</w:t>
             </w:r>
           </w:p>
@@ -5672,6 +6095,12 @@
               <w:t>.2</w:t>
             </w:r>
           </w:p>
+        </w:tc>
+        <w:tc>
+          <w:tcPr>
+            <w:tcW w:w="2066" w:type="pct"/>
+            <w:vAlign w:val="center"/>
+          </w:tcPr>
           <w:p>
             <w:pPr>
               <w:pStyle w:val="ListParagraph"/>
@@ -5692,7 +6121,21 @@
                 <w:rFonts w:eastAsia="Times New Roman" w:cs="Arial"/>
                 <w:szCs w:val="20"/>
               </w:rPr>
-              <w:t>NET Framework 4.7.1</w:t>
+              <w:t>.NET Framework 4.</w:t>
+            </w:r>
+            <w:r>
+              <w:rPr>
+                <w:rFonts w:eastAsia="Times New Roman" w:cs="Arial"/>
+                <w:szCs w:val="20"/>
+              </w:rPr>
+              <w:t>7.</w:t>
+            </w:r>
+            <w:r>
+              <w:rPr>
+                <w:rFonts w:eastAsia="Times New Roman" w:cs="Arial"/>
+                <w:szCs w:val="20"/>
+              </w:rPr>
+              <w:t>0</w:t>
             </w:r>
           </w:p>
           <w:p>
@@ -5722,66 +6165,7 @@
                 <w:rFonts w:eastAsia="Times New Roman" w:cs="Arial"/>
                 <w:szCs w:val="20"/>
               </w:rPr>
-              <w:t>6</w:t>
-            </w:r>
-            <w:r>
-              <w:rPr>
-                <w:rFonts w:eastAsia="Times New Roman" w:cs="Arial"/>
-                <w:szCs w:val="20"/>
-              </w:rPr>
-              <w:t>.1</w:t>
-            </w:r>
-          </w:p>
-          <w:p>
-            <w:pPr>
-              <w:pStyle w:val="ListParagraph"/>
-              <w:numPr>
-                <w:ilvl w:val="0"/>
-                <w:numId w:val="38"/>
-              </w:numPr>
-              <w:spacing w:before="60" w:after="60" w:line="23" w:lineRule="atLeast"/>
-              <w:ind w:left="317" w:hanging="218"/>
-              <w:contextualSpacing w:val="0"/>
-              <w:rPr>
-                <w:rFonts w:eastAsia="Times New Roman" w:cs="Arial"/>
-                <w:szCs w:val="20"/>
-              </w:rPr>
-            </w:pPr>
-            <w:r>
-              <w:rPr>
-                <w:rFonts w:eastAsia="Times New Roman" w:cs="Arial"/>
-                <w:szCs w:val="20"/>
-              </w:rPr>
-              <w:t>.NET Framework 4.5.2</w:t>
-            </w:r>
-          </w:p>
-        </w:tc>
-        <w:tc>
-          <w:tcPr>
-            <w:tcW w:w="2066" w:type="pct"/>
-            <w:vAlign w:val="center"/>
-          </w:tcPr>
-          <w:p>
-            <w:pPr>
-              <w:pStyle w:val="ListParagraph"/>
-              <w:numPr>
-                <w:ilvl w:val="0"/>
-                <w:numId w:val="38"/>
-              </w:numPr>
-              <w:spacing w:before="60" w:after="60" w:line="23" w:lineRule="atLeast"/>
-              <w:ind w:left="317" w:hanging="218"/>
-              <w:contextualSpacing w:val="0"/>
-              <w:rPr>
-                <w:rFonts w:eastAsia="Times New Roman" w:cs="Arial"/>
-                <w:szCs w:val="20"/>
-              </w:rPr>
-            </w:pPr>
-            <w:r>
-              <w:rPr>
-                <w:rFonts w:eastAsia="Times New Roman" w:cs="Arial"/>
-                <w:szCs w:val="20"/>
-              </w:rPr>
-              <w:t>.NET Framework 4.6.2</w:t>
+              <w:t>7.1</w:t>
             </w:r>
           </w:p>
         </w:tc>
@@ -6156,6 +6540,50 @@
           </w:tcPr>
           <w:p>
             <w:pPr>
+              <w:pStyle w:val="ListParagraph"/>
+              <w:numPr>
+                <w:ilvl w:val="0"/>
+                <w:numId w:val="38"/>
+              </w:numPr>
+              <w:spacing w:before="60" w:after="60" w:line="23" w:lineRule="atLeast"/>
+              <w:ind w:left="317" w:hanging="218"/>
+              <w:contextualSpacing w:val="0"/>
+              <w:rPr>
+                <w:rFonts w:eastAsia="Times New Roman" w:cs="Arial"/>
+                <w:szCs w:val="20"/>
+              </w:rPr>
+            </w:pPr>
+            <w:r>
+              <w:rPr>
+                <w:rFonts w:eastAsia="Times New Roman" w:cs="Arial"/>
+                <w:szCs w:val="20"/>
+              </w:rPr>
+              <w:t>2010</w:t>
+            </w:r>
+            <w:r>
+              <w:rPr>
+                <w:rFonts w:eastAsia="Times New Roman" w:cs="Arial"/>
+                <w:szCs w:val="20"/>
+              </w:rPr>
+              <w:t xml:space="preserve"> Professional (</w:t>
+            </w:r>
+            <w:r>
+              <w:rPr>
+                <w:rFonts w:eastAsia="Times New Roman" w:cs="Arial"/>
+                <w:szCs w:val="20"/>
+              </w:rPr>
+              <w:t>32-</w:t>
+            </w:r>
+            <w:r>
+              <w:rPr>
+                <w:rFonts w:eastAsia="Times New Roman" w:cs="Arial"/>
+                <w:szCs w:val="20"/>
+              </w:rPr>
+              <w:t>bit)</w:t>
+            </w:r>
+          </w:p>
+          <w:p>
+            <w:pPr>
               <w:spacing w:before="120" w:after="60" w:line="23" w:lineRule="atLeast"/>
               <w:rPr>
                 <w:rFonts w:eastAsia="Times New Roman" w:cs="Arial"/>
@@ -6310,7 +6738,16 @@
                 <w:i/>
                 <w:szCs w:val="20"/>
               </w:rPr>
-              <w:t>Client Administration version</w:t>
+              <w:t xml:space="preserve">Client Administration </w:t>
+            </w:r>
+            <w:r>
+              <w:rPr>
+                <w:rFonts w:eastAsia="Times New Roman" w:cs="Arial"/>
+                <w:i/>
+                <w:szCs w:val="20"/>
+              </w:rPr>
+              <w:lastRenderedPageBreak/>
+              <w:t>version</w:t>
             </w:r>
             <w:r>
               <w:rPr>
@@ -6416,6 +6853,7 @@
                 <w:rFonts w:eastAsia="Times New Roman" w:cs="Arial"/>
                 <w:szCs w:val="20"/>
               </w:rPr>
+              <w:lastRenderedPageBreak/>
               <w:t>11.2.0.4 (32-bit)</w:t>
             </w:r>
           </w:p>
@@ -6742,7 +7180,6 @@
                 <w:rFonts w:eastAsia="Times New Roman" w:cs="Arial"/>
                 <w:szCs w:val="20"/>
               </w:rPr>
-              <w:lastRenderedPageBreak/>
               <w:t>Import Utility (imp.exe)</w:t>
             </w:r>
           </w:p>
@@ -7399,163 +7836,6 @@
     </w:tbl>
     <w:p>
       <w:pPr>
-        <w:spacing w:before="120" w:after="120"/>
-        <w:rPr>
-          <w:rFonts w:eastAsia="Times New Roman" w:cs="Arial"/>
-          <w:szCs w:val="20"/>
-        </w:rPr>
-      </w:pPr>
-      <w:bookmarkStart w:id="20" w:name="_Toc283054781"/>
-      <w:r>
-        <w:rPr>
-          <w:rFonts w:cs="Arial"/>
-          <w:szCs w:val="20"/>
-        </w:rPr>
-        <w:t xml:space="preserve">** </w:t>
-      </w:r>
-      <w:r>
-        <w:rPr>
-          <w:rFonts w:cs="Arial"/>
-          <w:szCs w:val="20"/>
-        </w:rPr>
-        <w:t xml:space="preserve">Should require </w:t>
-      </w:r>
-      <w:r>
-        <w:rPr>
-          <w:rFonts w:eastAsia="Times New Roman" w:cs="Arial"/>
-          <w:szCs w:val="20"/>
-        </w:rPr>
-        <w:t>.NET Framework 2.0</w:t>
-      </w:r>
-      <w:r>
-        <w:rPr>
-          <w:rFonts w:eastAsia="Times New Roman" w:cs="Arial"/>
-          <w:szCs w:val="20"/>
-        </w:rPr>
-        <w:t xml:space="preserve"> and</w:t>
-      </w:r>
-      <w:r>
-        <w:rPr>
-          <w:rFonts w:eastAsia="Times New Roman" w:cs="Arial"/>
-          <w:szCs w:val="20"/>
-        </w:rPr>
-        <w:t>,</w:t>
-      </w:r>
-      <w:r>
-        <w:rPr>
-          <w:rFonts w:eastAsia="Times New Roman" w:cs="Arial"/>
-          <w:szCs w:val="20"/>
-        </w:rPr>
-        <w:t xml:space="preserve"> </w:t>
-      </w:r>
-      <w:r>
-        <w:rPr>
-          <w:rFonts w:eastAsia="Times New Roman" w:cs="Arial"/>
-          <w:szCs w:val="20"/>
-        </w:rPr>
-        <w:t>either</w:t>
-      </w:r>
-      <w:r>
-        <w:rPr>
-          <w:rFonts w:eastAsia="Times New Roman" w:cs="Arial"/>
-          <w:szCs w:val="20"/>
-        </w:rPr>
-        <w:t>.</w:t>
-      </w:r>
-      <w:r>
-        <w:rPr>
-          <w:rFonts w:eastAsia="Times New Roman" w:cs="Arial"/>
-          <w:szCs w:val="20"/>
-        </w:rPr>
-        <w:t>NET Framework 4.</w:t>
-      </w:r>
-      <w:r>
-        <w:rPr>
-          <w:rFonts w:eastAsia="Times New Roman" w:cs="Arial"/>
-          <w:szCs w:val="20"/>
-        </w:rPr>
-        <w:t>6.1</w:t>
-      </w:r>
-      <w:r>
-        <w:rPr>
-          <w:rFonts w:eastAsia="Times New Roman" w:cs="Arial"/>
-          <w:szCs w:val="20"/>
-        </w:rPr>
-        <w:t>,</w:t>
-      </w:r>
-      <w:r>
-        <w:rPr>
-          <w:rFonts w:eastAsia="Times New Roman" w:cs="Arial"/>
-          <w:szCs w:val="20"/>
-        </w:rPr>
-        <w:t xml:space="preserve"> .</w:t>
-      </w:r>
-      <w:r>
-        <w:rPr>
-          <w:rFonts w:eastAsia="Times New Roman" w:cs="Arial"/>
-          <w:szCs w:val="20"/>
-        </w:rPr>
-        <w:t>NET Framework 4.</w:t>
-      </w:r>
-      <w:r>
-        <w:rPr>
-          <w:rFonts w:eastAsia="Times New Roman" w:cs="Arial"/>
-          <w:szCs w:val="20"/>
-        </w:rPr>
-        <w:t>6.</w:t>
-      </w:r>
-      <w:r>
-        <w:rPr>
-          <w:rFonts w:eastAsia="Times New Roman" w:cs="Arial"/>
-          <w:szCs w:val="20"/>
-        </w:rPr>
-        <w:t>2</w:t>
-      </w:r>
-      <w:r>
-        <w:rPr>
-          <w:rFonts w:eastAsia="Times New Roman" w:cs="Arial"/>
-          <w:szCs w:val="20"/>
-        </w:rPr>
-        <w:t xml:space="preserve">, </w:t>
-      </w:r>
-      <w:r>
-        <w:rPr>
-          <w:rFonts w:eastAsia="Times New Roman" w:cs="Arial"/>
-          <w:szCs w:val="20"/>
-        </w:rPr>
-        <w:t>.</w:t>
-      </w:r>
-      <w:r>
-        <w:rPr>
-          <w:rFonts w:eastAsia="Times New Roman" w:cs="Arial"/>
-          <w:szCs w:val="20"/>
-        </w:rPr>
-        <w:t>NET Framework 4.</w:t>
-      </w:r>
-      <w:r>
-        <w:rPr>
-          <w:rFonts w:eastAsia="Times New Roman" w:cs="Arial"/>
-          <w:szCs w:val="20"/>
-        </w:rPr>
-        <w:t>7 or .</w:t>
-      </w:r>
-      <w:r>
-        <w:rPr>
-          <w:rFonts w:eastAsia="Times New Roman" w:cs="Arial"/>
-          <w:szCs w:val="20"/>
-        </w:rPr>
-        <w:t>NET Framework 4.</w:t>
-      </w:r>
-      <w:r>
-        <w:rPr>
-          <w:rFonts w:eastAsia="Times New Roman" w:cs="Arial"/>
-          <w:szCs w:val="20"/>
-        </w:rPr>
-        <w:t>7.1</w:t>
-      </w:r>
-    </w:p>
-    <w:p>
-      <w:pPr>
         <w:pStyle w:val="Heading2"/>
         <w:spacing w:before="240" w:beforeAutospacing="0" w:after="240" w:afterAutospacing="0"/>
         <w:ind w:left="578" w:hanging="578"/>
@@ -7565,6 +7845,7 @@
           <w:szCs w:val="26"/>
         </w:rPr>
       </w:pPr>
+      <w:bookmarkStart w:id="20" w:name="_Toc283054781"/>
       <w:bookmarkStart w:id="21" w:name="_Toc3890232"/>
       <w:r>
         <w:rPr>
@@ -7774,6 +8055,7 @@
                 <w:rFonts w:eastAsia="Times New Roman" w:cs="Arial"/>
                 <w:szCs w:val="20"/>
               </w:rPr>
+              <w:lastRenderedPageBreak/>
               <w:t xml:space="preserve">Windows </w:t>
             </w:r>
             <w:r>
@@ -7838,6 +8120,7 @@
                 <w:rFonts w:eastAsia="Times New Roman" w:cs="Arial"/>
                 <w:szCs w:val="20"/>
               </w:rPr>
+              <w:lastRenderedPageBreak/>
               <w:t>Windows 7</w:t>
             </w:r>
             <w:r>
@@ -7945,6 +8228,7 @@
                 <w:rFonts w:eastAsia="Times New Roman" w:cs="Arial"/>
                 <w:szCs w:val="20"/>
               </w:rPr>
+              <w:lastRenderedPageBreak/>
               <w:t xml:space="preserve">Windows </w:t>
             </w:r>
             <w:r>
@@ -8107,6 +8391,7 @@
                 <w:rFonts w:cs="Arial"/>
                 <w:szCs w:val="20"/>
               </w:rPr>
+              <w:lastRenderedPageBreak/>
               <w:t>OS - Supported Languages</w:t>
             </w:r>
           </w:p>
@@ -8337,6 +8622,18 @@
               <w:t>.2</w:t>
             </w:r>
           </w:p>
+          <w:p>
+            <w:pPr>
+              <w:pStyle w:val="ListParagraph"/>
+              <w:spacing w:before="60" w:after="60" w:line="23" w:lineRule="atLeast"/>
+              <w:ind w:left="317"/>
+              <w:contextualSpacing w:val="0"/>
+              <w:rPr>
+                <w:rFonts w:cs="Arial"/>
+                <w:szCs w:val="20"/>
+              </w:rPr>
+            </w:pPr>
+          </w:p>
         </w:tc>
         <w:tc>
           <w:tcPr>
@@ -8388,25 +8685,26 @@
             <w:pPr>
               <w:spacing w:before="60" w:after="60" w:line="23" w:lineRule="atLeast"/>
               <w:rPr>
-                <w:rFonts w:eastAsia="Times New Roman" w:cs="Arial"/>
-                <w:szCs w:val="20"/>
-              </w:rPr>
-            </w:pPr>
-            <w:r>
-              <w:rPr>
-                <w:rFonts w:eastAsia="Times New Roman" w:cs="Arial"/>
-                <w:szCs w:val="20"/>
-              </w:rPr>
-              <w:t xml:space="preserve">Microsoft Office (Standard, Professional, or </w:t>
-            </w:r>
-            <w:r>
-              <w:rPr>
-                <w:rFonts w:eastAsia="Times New Roman" w:cs="Arial"/>
-                <w:szCs w:val="20"/>
-              </w:rPr>
-              <w:lastRenderedPageBreak/>
-              <w:t>Enterprise)</w:t>
-            </w:r>
+                <w:rFonts w:cs="Arial"/>
+                <w:szCs w:val="20"/>
+              </w:rPr>
+            </w:pPr>
+            <w:r>
+              <w:rPr>
+                <w:rFonts w:cs="Arial"/>
+                <w:szCs w:val="20"/>
+              </w:rPr>
+              <w:t>Microsoft Visual C++</w:t>
+            </w:r>
+          </w:p>
+          <w:p>
+            <w:pPr>
+              <w:spacing w:before="60" w:after="60" w:line="23" w:lineRule="atLeast"/>
+              <w:rPr>
+                <w:rFonts w:cs="Arial"/>
+                <w:szCs w:val="20"/>
+              </w:rPr>
+            </w:pPr>
           </w:p>
         </w:tc>
         <w:tc>
@@ -8434,74 +8732,24 @@
                 <w:rFonts w:eastAsia="Times New Roman" w:cs="Arial"/>
                 <w:szCs w:val="20"/>
               </w:rPr>
-              <w:lastRenderedPageBreak/>
-              <w:t>2013</w:t>
-            </w:r>
-            <w:r>
-              <w:rPr>
-                <w:rFonts w:eastAsia="Times New Roman" w:cs="Arial"/>
-                <w:szCs w:val="20"/>
-              </w:rPr>
-              <w:t xml:space="preserve"> </w:t>
-            </w:r>
-            <w:r>
-              <w:rPr>
-                <w:rFonts w:eastAsia="Times New Roman" w:cs="Arial"/>
-                <w:szCs w:val="20"/>
-              </w:rPr>
-              <w:t>Professional (32-</w:t>
-            </w:r>
-            <w:r>
-              <w:rPr>
-                <w:rFonts w:eastAsia="Times New Roman" w:cs="Arial"/>
-                <w:szCs w:val="20"/>
-              </w:rPr>
-              <w:t>bit)</w:t>
+              <w:t>Microsoft Visual C++ 2017 Redistributable(x86</w:t>
+            </w:r>
+            <w:r>
+              <w:rPr>
+                <w:rFonts w:eastAsia="Times New Roman" w:cs="Arial"/>
+                <w:szCs w:val="20"/>
+              </w:rPr>
+              <w:t>)</w:t>
             </w:r>
           </w:p>
           <w:p>
             <w:pPr>
               <w:pStyle w:val="ListParagraph"/>
-              <w:numPr>
-                <w:ilvl w:val="0"/>
-                <w:numId w:val="38"/>
-              </w:numPr>
               <w:spacing w:before="60" w:after="60" w:line="23" w:lineRule="atLeast"/>
-              <w:ind w:left="317" w:hanging="218"/>
+              <w:ind w:left="34"/>
               <w:contextualSpacing w:val="0"/>
               <w:rPr>
                 <w:rFonts w:eastAsia="Times New Roman" w:cs="Arial"/>
-                <w:szCs w:val="20"/>
-              </w:rPr>
-            </w:pPr>
-            <w:r>
-              <w:rPr>
-                <w:rFonts w:eastAsia="Times New Roman" w:cs="Arial"/>
-                <w:szCs w:val="20"/>
-              </w:rPr>
-              <w:t>2016</w:t>
-            </w:r>
-            <w:r>
-              <w:rPr>
-                <w:rFonts w:eastAsia="Times New Roman" w:cs="Arial"/>
-                <w:szCs w:val="20"/>
-              </w:rPr>
-              <w:t xml:space="preserve"> Professional (32-</w:t>
-            </w:r>
-            <w:r>
-              <w:rPr>
-                <w:rFonts w:eastAsia="Times New Roman" w:cs="Arial"/>
-                <w:szCs w:val="20"/>
-              </w:rPr>
-              <w:t>bit)</w:t>
-            </w:r>
-          </w:p>
-          <w:p>
-            <w:pPr>
-              <w:spacing w:before="120" w:after="60" w:line="23" w:lineRule="atLeast"/>
-              <w:rPr>
-                <w:rFonts w:eastAsia="Times New Roman" w:cs="Arial"/>
-                <w:i/>
                 <w:szCs w:val="20"/>
               </w:rPr>
             </w:pPr>
@@ -8513,118 +8761,16 @@
                 <w:color w:val="000000" w:themeColor="text1"/>
                 <w:szCs w:val="20"/>
               </w:rPr>
-              <w:t>N</w:t>
-            </w:r>
-            <w:r>
-              <w:rPr>
-                <w:rFonts w:eastAsia="Times New Roman" w:cs="Arial"/>
-                <w:b/>
+              <w:t>Note:</w:t>
+            </w:r>
+            <w:r>
+              <w:rPr>
+                <w:rFonts w:eastAsia="Times New Roman" w:cs="Arial"/>
                 <w:i/>
                 <w:color w:val="000000" w:themeColor="text1"/>
                 <w:szCs w:val="20"/>
               </w:rPr>
-              <w:t>ote</w:t>
-            </w:r>
-            <w:r>
-              <w:rPr>
-                <w:rFonts w:eastAsia="Times New Roman" w:cs="Arial"/>
-                <w:b/>
-                <w:i/>
-                <w:color w:val="000000" w:themeColor="text1"/>
-                <w:szCs w:val="20"/>
-              </w:rPr>
-              <w:t>:</w:t>
-            </w:r>
-            <w:r>
-              <w:rPr>
-                <w:rFonts w:eastAsia="Times New Roman" w:cs="Arial"/>
-                <w:i/>
-                <w:color w:val="E5005C"/>
-                <w:szCs w:val="20"/>
-              </w:rPr>
-              <w:t xml:space="preserve"> </w:t>
-            </w:r>
-            <w:r>
-              <w:rPr>
-                <w:rFonts w:eastAsia="Times New Roman" w:cs="Arial"/>
-                <w:i/>
-                <w:szCs w:val="20"/>
-              </w:rPr>
-              <w:t xml:space="preserve">Inventory Reporting Feature </w:t>
-            </w:r>
-            <w:r>
-              <w:rPr>
-                <w:rFonts w:eastAsia="Times New Roman" w:cs="Arial"/>
-                <w:i/>
-                <w:szCs w:val="20"/>
-              </w:rPr>
-              <w:lastRenderedPageBreak/>
-              <w:t>support</w:t>
-            </w:r>
-            <w:r>
-              <w:rPr>
-                <w:rFonts w:eastAsia="Times New Roman" w:cs="Arial"/>
-                <w:i/>
-                <w:szCs w:val="20"/>
-              </w:rPr>
-              <w:t>s</w:t>
-            </w:r>
-            <w:r>
-              <w:rPr>
-                <w:rFonts w:eastAsia="Times New Roman" w:cs="Arial"/>
-                <w:i/>
-                <w:szCs w:val="20"/>
-              </w:rPr>
-              <w:t xml:space="preserve"> only </w:t>
-            </w:r>
-            <w:r>
-              <w:rPr>
-                <w:rFonts w:eastAsia="Times New Roman" w:cs="Arial"/>
-                <w:i/>
-                <w:szCs w:val="20"/>
-              </w:rPr>
-              <w:t>MS Office 32-</w:t>
-            </w:r>
-            <w:r>
-              <w:rPr>
-                <w:rFonts w:eastAsia="Times New Roman" w:cs="Arial"/>
-                <w:i/>
-                <w:szCs w:val="20"/>
-              </w:rPr>
-              <w:t>bit.</w:t>
-            </w:r>
-            <w:r>
-              <w:rPr>
-                <w:rFonts w:eastAsia="Times New Roman" w:cs="Arial"/>
-                <w:i/>
-                <w:szCs w:val="20"/>
-              </w:rPr>
-              <w:t xml:space="preserve">Should Install the Same version which </w:t>
-            </w:r>
-            <w:r>
-              <w:rPr>
-                <w:rFonts w:eastAsia="Times New Roman" w:cs="Arial"/>
-                <w:i/>
-                <w:noProof/>
-                <w:szCs w:val="20"/>
-              </w:rPr>
-              <w:t>is installed</w:t>
-            </w:r>
-            <w:r>
-              <w:rPr>
-                <w:rFonts w:eastAsia="Times New Roman" w:cs="Arial"/>
-                <w:i/>
-                <w:szCs w:val="20"/>
-              </w:rPr>
-              <w:t xml:space="preserve"> in CBOE server</w:t>
-            </w:r>
-            <w:r>
-              <w:rPr>
-                <w:rFonts w:eastAsia="Times New Roman" w:cs="Arial"/>
-                <w:i/>
-                <w:szCs w:val="20"/>
-              </w:rPr>
-              <w:t>.</w:t>
+              <w:t xml:space="preserve"> Microsoft Visual C++ redistributable(x86) should install in client for InvLoader </w:t>
             </w:r>
           </w:p>
         </w:tc>
@@ -8635,10 +8781,7 @@
           </w:tcPr>
           <w:p>
             <w:pPr>
-              <w:pStyle w:val="ListParagraph"/>
               <w:spacing w:before="60" w:after="60" w:line="23" w:lineRule="atLeast"/>
-              <w:ind w:left="317"/>
-              <w:contextualSpacing w:val="0"/>
               <w:rPr>
                 <w:rFonts w:eastAsia="Times New Roman" w:cs="Arial"/>
                 <w:szCs w:val="20"/>
@@ -8669,7 +8812,7 @@
                 <w:rFonts w:eastAsia="Times New Roman" w:cs="Arial"/>
                 <w:szCs w:val="20"/>
               </w:rPr>
-              <w:t>Web Browser Support</w:t>
+              <w:t>Microsoft Office (Standard, Professional, or Enterprise)</w:t>
             </w:r>
           </w:p>
         </w:tc>
@@ -8698,14 +8841,28 @@
                 <w:rFonts w:eastAsia="Times New Roman" w:cs="Arial"/>
                 <w:szCs w:val="20"/>
               </w:rPr>
-              <w:t xml:space="preserve">Internet Explorer (IE) </w:t>
-            </w:r>
-            <w:r>
-              <w:rPr>
-                <w:rFonts w:eastAsia="Times New Roman" w:cs="Arial"/>
-                <w:szCs w:val="20"/>
-              </w:rPr>
-              <w:t xml:space="preserve">11.0 </w:t>
+              <w:t>2013</w:t>
+            </w:r>
+            <w:r>
+              <w:rPr>
+                <w:rFonts w:eastAsia="Times New Roman" w:cs="Arial"/>
+                <w:szCs w:val="20"/>
+              </w:rPr>
+              <w:t xml:space="preserve"> </w:t>
+            </w:r>
+            <w:r>
+              <w:rPr>
+                <w:rFonts w:eastAsia="Times New Roman" w:cs="Arial"/>
+                <w:szCs w:val="20"/>
+              </w:rPr>
+              <w:t>Professional (32-</w:t>
+            </w:r>
+            <w:r>
+              <w:rPr>
+                <w:rFonts w:eastAsia="Times New Roman" w:cs="Arial"/>
+                <w:szCs w:val="20"/>
+              </w:rPr>
+              <w:t>bit)</w:t>
             </w:r>
           </w:p>
           <w:p>
@@ -8728,30 +8885,167 @@
                 <w:rFonts w:eastAsia="Times New Roman" w:cs="Arial"/>
                 <w:szCs w:val="20"/>
               </w:rPr>
-              <w:t>Chrome</w:t>
-            </w:r>
-          </w:p>
-          <w:p>
-            <w:pPr>
-              <w:pStyle w:val="ListParagraph"/>
-              <w:numPr>
-                <w:ilvl w:val="0"/>
-                <w:numId w:val="38"/>
-              </w:numPr>
-              <w:spacing w:before="60" w:after="60" w:line="23" w:lineRule="atLeast"/>
-              <w:ind w:left="317" w:hanging="218"/>
-              <w:contextualSpacing w:val="0"/>
-              <w:rPr>
-                <w:rFonts w:eastAsia="Times New Roman" w:cs="Arial"/>
-                <w:szCs w:val="20"/>
-              </w:rPr>
-            </w:pPr>
-            <w:r>
-              <w:rPr>
-                <w:rFonts w:eastAsia="Times New Roman" w:cs="Arial"/>
-                <w:szCs w:val="20"/>
-              </w:rPr>
-              <w:t>Firefox (Only for Web Registration)</w:t>
+              <w:t>2016</w:t>
+            </w:r>
+            <w:r>
+              <w:rPr>
+                <w:rFonts w:eastAsia="Times New Roman" w:cs="Arial"/>
+                <w:szCs w:val="20"/>
+              </w:rPr>
+              <w:t xml:space="preserve"> Professional (32-</w:t>
+            </w:r>
+            <w:r>
+              <w:rPr>
+                <w:rFonts w:eastAsia="Times New Roman" w:cs="Arial"/>
+                <w:szCs w:val="20"/>
+              </w:rPr>
+              <w:t>bit)</w:t>
+            </w:r>
+          </w:p>
+          <w:p>
+            <w:pPr>
+              <w:spacing w:before="120" w:after="60" w:line="23" w:lineRule="atLeast"/>
+              <w:rPr>
+                <w:rFonts w:eastAsia="Times New Roman" w:cs="Arial"/>
+                <w:i/>
+                <w:szCs w:val="20"/>
+              </w:rPr>
+            </w:pPr>
+            <w:r>
+              <w:rPr>
+                <w:rFonts w:eastAsia="Times New Roman" w:cs="Arial"/>
+                <w:b/>
+                <w:i/>
+                <w:color w:val="000000" w:themeColor="text1"/>
+                <w:szCs w:val="20"/>
+              </w:rPr>
+              <w:t>N</w:t>
+            </w:r>
+            <w:r>
+              <w:rPr>
+                <w:rFonts w:eastAsia="Times New Roman" w:cs="Arial"/>
+                <w:b/>
+                <w:i/>
+                <w:color w:val="000000" w:themeColor="text1"/>
+                <w:szCs w:val="20"/>
+              </w:rPr>
+              <w:t>ote</w:t>
+            </w:r>
+            <w:r>
+              <w:rPr>
+                <w:rFonts w:eastAsia="Times New Roman" w:cs="Arial"/>
+                <w:b/>
+                <w:i/>
+                <w:color w:val="000000" w:themeColor="text1"/>
+                <w:szCs w:val="20"/>
+              </w:rPr>
+              <w:t>:</w:t>
+            </w:r>
+            <w:r>
+              <w:rPr>
+                <w:rFonts w:eastAsia="Times New Roman" w:cs="Arial"/>
+                <w:i/>
+                <w:color w:val="E5005C"/>
+                <w:szCs w:val="20"/>
+              </w:rPr>
+              <w:t xml:space="preserve"> </w:t>
+            </w:r>
+            <w:r>
+              <w:rPr>
+                <w:rFonts w:eastAsia="Times New Roman" w:cs="Arial"/>
+                <w:i/>
+                <w:szCs w:val="20"/>
+              </w:rPr>
+              <w:t xml:space="preserve">Inventory Reporting Feature </w:t>
+            </w:r>
+            <w:r>
+              <w:rPr>
+                <w:rFonts w:eastAsia="Times New Roman" w:cs="Arial"/>
+                <w:i/>
+                <w:szCs w:val="20"/>
+              </w:rPr>
+              <w:t>support</w:t>
+            </w:r>
+            <w:r>
+              <w:rPr>
+                <w:rFonts w:eastAsia="Times New Roman" w:cs="Arial"/>
+                <w:i/>
+                <w:szCs w:val="20"/>
+              </w:rPr>
+              <w:t>s</w:t>
+            </w:r>
+            <w:r>
+              <w:rPr>
+                <w:rFonts w:eastAsia="Times New Roman" w:cs="Arial"/>
+                <w:i/>
+                <w:szCs w:val="20"/>
+              </w:rPr>
+              <w:t xml:space="preserve"> only </w:t>
+            </w:r>
+            <w:r>
+              <w:rPr>
+                <w:rFonts w:eastAsia="Times New Roman" w:cs="Arial"/>
+                <w:i/>
+                <w:szCs w:val="20"/>
+              </w:rPr>
+              <w:t>MS Office 32-</w:t>
+            </w:r>
+            <w:r>
+              <w:rPr>
+                <w:rFonts w:eastAsia="Times New Roman" w:cs="Arial"/>
+                <w:i/>
+                <w:szCs w:val="20"/>
+              </w:rPr>
+              <w:t>bit.</w:t>
+            </w:r>
+            <w:r>
+              <w:rPr>
+                <w:rFonts w:eastAsia="Times New Roman" w:cs="Arial"/>
+                <w:i/>
+                <w:szCs w:val="20"/>
+              </w:rPr>
+              <w:t xml:space="preserve">Should Install the Same version </w:t>
+            </w:r>
+            <w:r>
+              <w:rPr>
+                <w:rFonts w:eastAsia="Times New Roman" w:cs="Arial"/>
+                <w:i/>
+                <w:szCs w:val="20"/>
+              </w:rPr>
+              <w:t xml:space="preserve">of Office in Clients </w:t>
+            </w:r>
+            <w:r>
+              <w:rPr>
+                <w:rFonts w:eastAsia="Times New Roman" w:cs="Arial"/>
+                <w:i/>
+                <w:szCs w:val="20"/>
+              </w:rPr>
+              <w:t xml:space="preserve">which </w:t>
+            </w:r>
+            <w:r>
+              <w:rPr>
+                <w:rFonts w:eastAsia="Times New Roman" w:cs="Arial"/>
+                <w:i/>
+                <w:noProof/>
+                <w:szCs w:val="20"/>
+              </w:rPr>
+              <w:t>is installed</w:t>
+            </w:r>
+            <w:r>
+              <w:rPr>
+                <w:rFonts w:eastAsia="Times New Roman" w:cs="Arial"/>
+                <w:i/>
+                <w:szCs w:val="20"/>
+              </w:rPr>
+              <w:t xml:space="preserve"> in CBOE server</w:t>
+            </w:r>
+            <w:r>
+              <w:rPr>
+                <w:rFonts w:eastAsia="Times New Roman" w:cs="Arial"/>
+                <w:i/>
+                <w:szCs w:val="20"/>
+              </w:rPr>
+              <w:t>.</w:t>
             </w:r>
           </w:p>
         </w:tc>
@@ -8762,8 +9056,10 @@
           </w:tcPr>
           <w:p>
             <w:pPr>
+              <w:pStyle w:val="ListParagraph"/>
               <w:spacing w:before="60" w:after="60" w:line="23" w:lineRule="atLeast"/>
-              <w:ind w:left="99"/>
+              <w:ind w:left="317"/>
+              <w:contextualSpacing w:val="0"/>
               <w:rPr>
                 <w:rFonts w:eastAsia="Times New Roman" w:cs="Arial"/>
                 <w:szCs w:val="20"/>
@@ -8794,57 +9090,7 @@
                 <w:rFonts w:eastAsia="Times New Roman" w:cs="Arial"/>
                 <w:szCs w:val="20"/>
               </w:rPr>
-              <w:t xml:space="preserve">Adobe Acrobat </w:t>
-            </w:r>
-            <w:r>
-              <w:rPr>
-                <w:rFonts w:eastAsia="Times New Roman" w:cs="Arial"/>
-                <w:szCs w:val="20"/>
-              </w:rPr>
-              <w:t>Pro</w:t>
-            </w:r>
-            <w:r>
-              <w:rPr>
-                <w:rFonts w:eastAsia="Times New Roman" w:cs="Arial"/>
-                <w:szCs w:val="20"/>
-              </w:rPr>
-              <w:t>fessional</w:t>
-            </w:r>
-            <w:r>
-              <w:rPr>
-                <w:rFonts w:eastAsia="Times New Roman" w:cs="Arial"/>
-                <w:szCs w:val="20"/>
-              </w:rPr>
-              <w:t xml:space="preserve"> </w:t>
-            </w:r>
-            <w:r>
-              <w:rPr>
-                <w:rFonts w:eastAsia="Times New Roman" w:cs="Arial"/>
-                <w:noProof/>
-                <w:szCs w:val="20"/>
-              </w:rPr>
-              <w:t>is only required</w:t>
-            </w:r>
-            <w:r>
-              <w:rPr>
-                <w:rFonts w:eastAsia="Times New Roman" w:cs="Arial"/>
-                <w:szCs w:val="20"/>
-              </w:rPr>
-              <w:t xml:space="preserve"> with features requiring </w:t>
-            </w:r>
-            <w:r>
-              <w:rPr>
-                <w:rFonts w:eastAsia="Times New Roman" w:cs="Arial"/>
-                <w:szCs w:val="20"/>
-              </w:rPr>
-              <w:t>in document signing</w:t>
-            </w:r>
-            <w:r>
-              <w:rPr>
-                <w:rFonts w:eastAsia="Times New Roman" w:cs="Arial"/>
-                <w:szCs w:val="20"/>
-              </w:rPr>
-              <w:t>.</w:t>
+              <w:t>Web Browser Support</w:t>
             </w:r>
           </w:p>
         </w:tc>
@@ -8873,7 +9119,14 @@
                 <w:rFonts w:eastAsia="Times New Roman" w:cs="Arial"/>
                 <w:szCs w:val="20"/>
               </w:rPr>
-              <w:t>Adobe Acrobat Pro DC Classic (2015.006.30457)</w:t>
+              <w:t xml:space="preserve">Internet Explorer (IE) </w:t>
+            </w:r>
+            <w:r>
+              <w:rPr>
+                <w:rFonts w:eastAsia="Times New Roman" w:cs="Arial"/>
+                <w:szCs w:val="20"/>
+              </w:rPr>
+              <w:t xml:space="preserve">11.0 </w:t>
             </w:r>
           </w:p>
           <w:p>
@@ -8896,15 +9149,9 @@
                 <w:rFonts w:eastAsia="Times New Roman" w:cs="Arial"/>
                 <w:szCs w:val="20"/>
               </w:rPr>
-              <w:t>Adobe Acrobat Pro 2017(2017.011.30105)</w:t>
-            </w:r>
-          </w:p>
-        </w:tc>
-        <w:tc>
-          <w:tcPr>
-            <w:tcW w:w="3946" w:type="dxa"/>
-            <w:vAlign w:val="center"/>
-          </w:tcPr>
+              <w:t>Chrome</w:t>
+            </w:r>
+          </w:p>
           <w:p>
             <w:pPr>
               <w:pStyle w:val="ListParagraph"/>
@@ -8925,57 +9172,24 @@
                 <w:rFonts w:eastAsia="Times New Roman" w:cs="Arial"/>
                 <w:szCs w:val="20"/>
               </w:rPr>
-              <w:t xml:space="preserve">Adobe Acrobat Pro DC Continuous </w:t>
-            </w:r>
-            <w:r>
-              <w:rPr>
-                <w:rFonts w:eastAsia="Times New Roman" w:cs="Arial"/>
-                <w:szCs w:val="20"/>
-              </w:rPr>
-              <w:br/>
-              <w:t>(</w:t>
-            </w:r>
-            <w:r>
-              <w:rPr>
-                <w:rFonts w:eastAsia="Times New Roman" w:cs="Arial"/>
-                <w:szCs w:val="20"/>
-              </w:rPr>
-              <w:t>2019.008.20080)</w:t>
-            </w:r>
-          </w:p>
-          <w:p>
-            <w:pPr>
-              <w:pStyle w:val="ListParagraph"/>
+              <w:t>Firefox (Only for Web Registration)</w:t>
+            </w:r>
+          </w:p>
+        </w:tc>
+        <w:tc>
+          <w:tcPr>
+            <w:tcW w:w="3946" w:type="dxa"/>
+            <w:vAlign w:val="center"/>
+          </w:tcPr>
+          <w:p>
+            <w:pPr>
               <w:spacing w:before="60" w:after="60" w:line="23" w:lineRule="atLeast"/>
-              <w:ind w:left="0"/>
-              <w:contextualSpacing w:val="0"/>
-              <w:rPr>
-                <w:rFonts w:eastAsia="Times New Roman" w:cs="Arial"/>
-                <w:szCs w:val="20"/>
-              </w:rPr>
-            </w:pPr>
-            <w:r>
-              <w:rPr>
-                <w:rFonts w:eastAsia="Times New Roman" w:cs="Arial"/>
-                <w:szCs w:val="20"/>
-              </w:rPr>
-              <w:t xml:space="preserve">All versions assume the latest patch level has </w:t>
-            </w:r>
-            <w:r>
-              <w:rPr>
-                <w:rFonts w:eastAsia="Times New Roman" w:cs="Arial"/>
-                <w:noProof/>
-                <w:szCs w:val="20"/>
-              </w:rPr>
-              <w:t>been applied</w:t>
-            </w:r>
-            <w:r>
-              <w:rPr>
-                <w:rFonts w:eastAsia="Times New Roman" w:cs="Arial"/>
-                <w:szCs w:val="20"/>
-              </w:rPr>
-              <w:t>.</w:t>
-            </w:r>
+              <w:ind w:left="99"/>
+              <w:rPr>
+                <w:rFonts w:eastAsia="Times New Roman" w:cs="Arial"/>
+                <w:szCs w:val="20"/>
+              </w:rPr>
+            </w:pPr>
           </w:p>
         </w:tc>
       </w:tr>
@@ -8993,54 +9207,65 @@
               <w:spacing w:before="60" w:after="60" w:line="23" w:lineRule="atLeast"/>
               <w:rPr>
                 <w:rFonts w:eastAsia="Times New Roman" w:cs="Arial"/>
-                <w:i/>
-                <w:szCs w:val="20"/>
-              </w:rPr>
-            </w:pPr>
-            <w:r>
-              <w:rPr>
-                <w:rFonts w:eastAsia="Times New Roman" w:cs="Arial"/>
-                <w:szCs w:val="20"/>
-              </w:rPr>
-              <w:t>Adobe Reader</w:t>
-            </w:r>
-          </w:p>
-          <w:p>
-            <w:pPr>
-              <w:spacing w:before="60" w:after="60" w:line="23" w:lineRule="atLeast"/>
-              <w:rPr>
-                <w:rFonts w:eastAsia="Times New Roman" w:cs="Arial"/>
-                <w:szCs w:val="20"/>
-              </w:rPr>
-            </w:pPr>
+                <w:szCs w:val="20"/>
+              </w:rPr>
+            </w:pPr>
+            <w:r>
+              <w:rPr>
+                <w:rFonts w:eastAsia="Times New Roman" w:cs="Arial"/>
+                <w:szCs w:val="20"/>
+              </w:rPr>
+              <w:t xml:space="preserve">Adobe Acrobat </w:t>
+            </w:r>
+            <w:r>
+              <w:rPr>
+                <w:rFonts w:eastAsia="Times New Roman" w:cs="Arial"/>
+                <w:szCs w:val="20"/>
+              </w:rPr>
+              <w:t>Pro</w:t>
+            </w:r>
+            <w:r>
+              <w:rPr>
+                <w:rFonts w:eastAsia="Times New Roman" w:cs="Arial"/>
+                <w:szCs w:val="20"/>
+              </w:rPr>
+              <w:t>fessional</w:t>
+            </w:r>
+            <w:r>
+              <w:rPr>
+                <w:rFonts w:eastAsia="Times New Roman" w:cs="Arial"/>
+                <w:szCs w:val="20"/>
+              </w:rPr>
+              <w:t xml:space="preserve"> </w:t>
+            </w:r>
             <w:r>
               <w:rPr>
                 <w:rFonts w:eastAsia="Times New Roman" w:cs="Arial"/>
                 <w:noProof/>
                 <w:szCs w:val="20"/>
               </w:rPr>
-              <w:t>This</w:t>
-            </w:r>
-            <w:r>
-              <w:rPr>
-                <w:rFonts w:eastAsia="Times New Roman" w:cs="Arial"/>
-                <w:szCs w:val="20"/>
-              </w:rPr>
-              <w:t xml:space="preserve"> is required to </w:t>
-            </w:r>
-            <w:r>
-              <w:rPr>
-                <w:rFonts w:eastAsia="Times New Roman" w:cs="Arial"/>
-                <w:szCs w:val="20"/>
-              </w:rPr>
-              <w:t>display PDF</w:t>
-            </w:r>
-            <w:r>
-              <w:rPr>
-                <w:rFonts w:eastAsia="Times New Roman" w:cs="Arial"/>
-                <w:szCs w:val="20"/>
-              </w:rPr>
-              <w:t xml:space="preserve"> content where Acrobat is NOT present. </w:t>
+              <w:t>is only required</w:t>
+            </w:r>
+            <w:r>
+              <w:rPr>
+                <w:rFonts w:eastAsia="Times New Roman" w:cs="Arial"/>
+                <w:szCs w:val="20"/>
+              </w:rPr>
+              <w:t xml:space="preserve"> with features requiring </w:t>
+            </w:r>
+            <w:r>
+              <w:rPr>
+                <w:rFonts w:eastAsia="Times New Roman" w:cs="Arial"/>
+                <w:szCs w:val="20"/>
+              </w:rPr>
+              <w:t>in document signing</w:t>
+            </w:r>
+            <w:r>
+              <w:rPr>
+                <w:rFonts w:eastAsia="Times New Roman" w:cs="Arial"/>
+                <w:szCs w:val="20"/>
+              </w:rPr>
+              <w:t>.</w:t>
             </w:r>
           </w:p>
         </w:tc>
@@ -9069,7 +9294,14 @@
                 <w:rFonts w:eastAsia="Times New Roman" w:cs="Arial"/>
                 <w:szCs w:val="20"/>
               </w:rPr>
-              <w:t>Adobe Acrobat Reader DC Continuous ( 2019.008.20081)</w:t>
+              <w:t>Adobe Acrobat Pro DC Continuous | Version 2019.008.20098</w:t>
+            </w:r>
+            <w:r>
+              <w:rPr>
+                <w:rFonts w:eastAsia="Times New Roman" w:cs="Arial"/>
+                <w:szCs w:val="20"/>
+              </w:rPr>
+              <w:t>)</w:t>
             </w:r>
           </w:p>
           <w:p>
@@ -9092,8 +9324,20 @@
                 <w:rFonts w:eastAsia="Times New Roman" w:cs="Arial"/>
                 <w:szCs w:val="20"/>
               </w:rPr>
-              <w:t>Adobe Acrobat Reader DC Classic (2015.006.30456)</w:t>
-            </w:r>
+              <w:t>Adobe Acrobat Pro DC Classic | Version 2015.006.30482</w:t>
+            </w:r>
+          </w:p>
+          <w:p>
+            <w:pPr>
+              <w:pStyle w:val="ListParagraph"/>
+              <w:spacing w:before="60" w:after="60" w:line="23" w:lineRule="atLeast"/>
+              <w:ind w:left="317"/>
+              <w:contextualSpacing w:val="0"/>
+              <w:rPr>
+                <w:rFonts w:eastAsia="Times New Roman" w:cs="Arial"/>
+                <w:szCs w:val="20"/>
+              </w:rPr>
+            </w:pPr>
           </w:p>
         </w:tc>
         <w:tc>
@@ -9101,14 +9345,6 @@
             <w:tcW w:w="3946" w:type="dxa"/>
             <w:vAlign w:val="center"/>
           </w:tcPr>
-          <w:p>
-            <w:pPr>
-              <w:pStyle w:val="Default"/>
-              <w:rPr>
-                <w:color w:val="auto"/>
-              </w:rPr>
-            </w:pPr>
-          </w:p>
           <w:p>
             <w:pPr>
               <w:pStyle w:val="ListParagraph"/>
@@ -9129,12 +9365,15 @@
                 <w:rFonts w:eastAsia="Times New Roman" w:cs="Arial"/>
                 <w:szCs w:val="20"/>
               </w:rPr>
-              <w:t>Adobe Acrobat Reader 2017 (2017.011.30105)</w:t>
-            </w:r>
-          </w:p>
-          <w:p>
-            <w:pPr>
+              <w:t>Adobe Acrobat Pro 2017 (Classic) | Version 2017.011.30127</w:t>
+            </w:r>
+          </w:p>
+          <w:p>
+            <w:pPr>
+              <w:pStyle w:val="ListParagraph"/>
               <w:spacing w:before="60" w:after="60" w:line="23" w:lineRule="atLeast"/>
+              <w:ind w:left="0"/>
+              <w:contextualSpacing w:val="0"/>
               <w:rPr>
                 <w:rFonts w:eastAsia="Times New Roman" w:cs="Arial"/>
                 <w:szCs w:val="20"/>
@@ -9179,15 +9418,54 @@
               <w:spacing w:before="60" w:after="60" w:line="23" w:lineRule="atLeast"/>
               <w:rPr>
                 <w:rFonts w:eastAsia="Times New Roman" w:cs="Arial"/>
-                <w:szCs w:val="20"/>
-              </w:rPr>
-            </w:pPr>
-            <w:r>
-              <w:rPr>
-                <w:rFonts w:eastAsia="Times New Roman" w:cs="Arial"/>
-                <w:szCs w:val="20"/>
-              </w:rPr>
-              <w:t>ChemDraw</w:t>
+                <w:i/>
+                <w:szCs w:val="20"/>
+              </w:rPr>
+            </w:pPr>
+            <w:r>
+              <w:rPr>
+                <w:rFonts w:eastAsia="Times New Roman" w:cs="Arial"/>
+                <w:szCs w:val="20"/>
+              </w:rPr>
+              <w:t>Adobe Reader</w:t>
+            </w:r>
+          </w:p>
+          <w:p>
+            <w:pPr>
+              <w:spacing w:before="60" w:after="60" w:line="23" w:lineRule="atLeast"/>
+              <w:rPr>
+                <w:rFonts w:eastAsia="Times New Roman" w:cs="Arial"/>
+                <w:szCs w:val="20"/>
+              </w:rPr>
+            </w:pPr>
+            <w:r>
+              <w:rPr>
+                <w:rFonts w:eastAsia="Times New Roman" w:cs="Arial"/>
+                <w:noProof/>
+                <w:szCs w:val="20"/>
+              </w:rPr>
+              <w:t>This</w:t>
+            </w:r>
+            <w:r>
+              <w:rPr>
+                <w:rFonts w:eastAsia="Times New Roman" w:cs="Arial"/>
+                <w:szCs w:val="20"/>
+              </w:rPr>
+              <w:t xml:space="preserve"> is required to </w:t>
+            </w:r>
+            <w:r>
+              <w:rPr>
+                <w:rFonts w:eastAsia="Times New Roman" w:cs="Arial"/>
+                <w:szCs w:val="20"/>
+              </w:rPr>
+              <w:t>display PDF</w:t>
+            </w:r>
+            <w:r>
+              <w:rPr>
+                <w:rFonts w:eastAsia="Times New Roman" w:cs="Arial"/>
+                <w:szCs w:val="20"/>
+              </w:rPr>
+              <w:t xml:space="preserve"> content where Acrobat is NOT present. </w:t>
             </w:r>
           </w:p>
         </w:tc>
@@ -9198,7 +9476,164 @@
           </w:tcPr>
           <w:p>
             <w:pPr>
+              <w:pStyle w:val="ListParagraph"/>
+              <w:numPr>
+                <w:ilvl w:val="0"/>
+                <w:numId w:val="38"/>
+              </w:numPr>
               <w:spacing w:before="60" w:after="60" w:line="23" w:lineRule="atLeast"/>
+              <w:ind w:left="317" w:hanging="218"/>
+              <w:contextualSpacing w:val="0"/>
+              <w:rPr>
+                <w:rFonts w:eastAsia="Times New Roman" w:cs="Arial"/>
+                <w:szCs w:val="20"/>
+              </w:rPr>
+            </w:pPr>
+            <w:r>
+              <w:rPr>
+                <w:rFonts w:eastAsia="Times New Roman" w:cs="Arial"/>
+                <w:szCs w:val="20"/>
+              </w:rPr>
+              <w:t>Adobe Acrobat Reader DC Continuous | Version 2019.008.20098</w:t>
+            </w:r>
+          </w:p>
+          <w:p>
+            <w:pPr>
+              <w:pStyle w:val="ListParagraph"/>
+              <w:numPr>
+                <w:ilvl w:val="0"/>
+                <w:numId w:val="38"/>
+              </w:numPr>
+              <w:spacing w:before="60" w:after="60" w:line="23" w:lineRule="atLeast"/>
+              <w:ind w:left="317" w:hanging="218"/>
+              <w:contextualSpacing w:val="0"/>
+              <w:rPr>
+                <w:rFonts w:eastAsia="Times New Roman" w:cs="Arial"/>
+                <w:szCs w:val="20"/>
+              </w:rPr>
+            </w:pPr>
+            <w:r>
+              <w:rPr>
+                <w:rFonts w:eastAsia="Times New Roman" w:cs="Arial"/>
+                <w:szCs w:val="20"/>
+              </w:rPr>
+              <w:t>Adobe Acrobat Reader DC Classic | Version 2015.006.30482</w:t>
+            </w:r>
+            <w:r>
+              <w:rPr>
+                <w:rFonts w:eastAsia="Times New Roman" w:cs="Arial"/>
+                <w:szCs w:val="20"/>
+              </w:rPr>
+              <w:t>)</w:t>
+            </w:r>
+          </w:p>
+          <w:p>
+            <w:pPr>
+              <w:pStyle w:val="ListParagraph"/>
+              <w:spacing w:before="60" w:after="60" w:line="23" w:lineRule="atLeast"/>
+              <w:contextualSpacing w:val="0"/>
+              <w:rPr>
+                <w:rFonts w:eastAsia="Times New Roman" w:cs="Arial"/>
+                <w:szCs w:val="20"/>
+              </w:rPr>
+            </w:pPr>
+          </w:p>
+        </w:tc>
+        <w:tc>
+          <w:tcPr>
+            <w:tcW w:w="3946" w:type="dxa"/>
+            <w:vAlign w:val="center"/>
+          </w:tcPr>
+          <w:p>
+            <w:pPr>
+              <w:pStyle w:val="ListParagraph"/>
+              <w:spacing w:before="60" w:after="60" w:line="23" w:lineRule="atLeast"/>
+              <w:ind w:left="317"/>
+              <w:contextualSpacing w:val="0"/>
+              <w:rPr>
+                <w:rFonts w:eastAsia="Times New Roman" w:cs="Arial"/>
+                <w:szCs w:val="20"/>
+              </w:rPr>
+            </w:pPr>
+          </w:p>
+          <w:p>
+            <w:pPr>
+              <w:pStyle w:val="ListParagraph"/>
+              <w:numPr>
+                <w:ilvl w:val="0"/>
+                <w:numId w:val="38"/>
+              </w:numPr>
+              <w:spacing w:before="60" w:after="60" w:line="23" w:lineRule="atLeast"/>
+              <w:ind w:left="317" w:hanging="218"/>
+              <w:contextualSpacing w:val="0"/>
+              <w:rPr>
+                <w:rFonts w:eastAsia="Times New Roman" w:cs="Arial"/>
+                <w:szCs w:val="20"/>
+              </w:rPr>
+            </w:pPr>
+            <w:r>
+              <w:rPr>
+                <w:rFonts w:eastAsia="Times New Roman" w:cs="Arial"/>
+                <w:szCs w:val="20"/>
+              </w:rPr>
+              <w:t>Adobe Acrobat Reader 2017 | Version 2017.011.30127</w:t>
+            </w:r>
+          </w:p>
+          <w:p>
+            <w:pPr>
+              <w:pStyle w:val="ListParagraph"/>
+              <w:spacing w:before="60" w:after="60" w:line="23" w:lineRule="atLeast"/>
+              <w:ind w:left="0"/>
+              <w:contextualSpacing w:val="0"/>
+              <w:rPr>
+                <w:rFonts w:eastAsia="Times New Roman" w:cs="Arial"/>
+                <w:szCs w:val="20"/>
+              </w:rPr>
+            </w:pPr>
+            <w:r>
+              <w:rPr>
+                <w:rFonts w:eastAsia="Times New Roman" w:cs="Arial"/>
+                <w:szCs w:val="20"/>
+              </w:rPr>
+              <w:t>All versions assume the latest patch level has been applied.</w:t>
+            </w:r>
+          </w:p>
+        </w:tc>
+      </w:tr>
+      <w:tr>
+        <w:trPr>
+          <w:trHeight w:val="555"/>
+        </w:trPr>
+        <w:tc>
+          <w:tcPr>
+            <w:tcW w:w="2093" w:type="dxa"/>
+            <w:vAlign w:val="center"/>
+          </w:tcPr>
+          <w:p>
+            <w:pPr>
+              <w:spacing w:before="60" w:after="60" w:line="23" w:lineRule="atLeast"/>
+              <w:rPr>
+                <w:rFonts w:eastAsia="Times New Roman" w:cs="Arial"/>
+                <w:szCs w:val="20"/>
+              </w:rPr>
+            </w:pPr>
+            <w:r>
+              <w:rPr>
+                <w:rFonts w:eastAsia="Times New Roman" w:cs="Arial"/>
+                <w:szCs w:val="20"/>
+              </w:rPr>
+              <w:t>ChemDraw</w:t>
+            </w:r>
+          </w:p>
+        </w:tc>
+        <w:tc>
+          <w:tcPr>
+            <w:tcW w:w="3969" w:type="dxa"/>
+            <w:vAlign w:val="center"/>
+          </w:tcPr>
+          <w:p>
+            <w:pPr>
+              <w:spacing w:before="60" w:after="60" w:line="23" w:lineRule="atLeast"/>
               <w:rPr>
                 <w:rFonts w:eastAsia="Times New Roman" w:cs="Arial"/>
                 <w:szCs w:val="20"/>
@@ -9223,14 +9658,56 @@
                 <w:rFonts w:eastAsia="Times New Roman" w:cs="Arial"/>
                 <w:szCs w:val="20"/>
               </w:rPr>
-              <w:t>18.0</w:t>
-            </w:r>
-            <w:r>
-              <w:rPr>
-                <w:rFonts w:eastAsia="Times New Roman" w:cs="Arial"/>
-                <w:szCs w:val="20"/>
-              </w:rPr>
-              <w:t>.0.231 (4029)</w:t>
+              <w:t xml:space="preserve"> </w:t>
+            </w:r>
+            <w:r>
+              <w:rPr>
+                <w:rFonts w:eastAsia="Times New Roman" w:cs="Arial"/>
+                <w:szCs w:val="20"/>
+              </w:rPr>
+              <w:t>18.1</w:t>
+            </w:r>
+            <w:r>
+              <w:rPr>
+                <w:rFonts w:eastAsia="Times New Roman" w:cs="Arial"/>
+                <w:szCs w:val="20"/>
+              </w:rPr>
+              <w:t xml:space="preserve"> (18.1.</w:t>
+            </w:r>
+            <w:r>
+              <w:rPr>
+                <w:rFonts w:eastAsia="Times New Roman" w:cs="Arial"/>
+                <w:szCs w:val="20"/>
+              </w:rPr>
+              <w:t>1</w:t>
+            </w:r>
+            <w:r>
+              <w:rPr>
+                <w:rFonts w:eastAsia="Times New Roman" w:cs="Arial"/>
+                <w:szCs w:val="20"/>
+              </w:rPr>
+              <w:t>.</w:t>
+            </w:r>
+            <w:r>
+              <w:rPr>
+                <w:rFonts w:eastAsia="Times New Roman" w:cs="Arial"/>
+                <w:szCs w:val="20"/>
+              </w:rPr>
+              <w:t>10</w:t>
+            </w:r>
+            <w:r>
+              <w:rPr>
+                <w:rFonts w:eastAsia="Times New Roman" w:cs="Arial"/>
+                <w:szCs w:val="20"/>
+              </w:rPr>
+              <w:t>c</w:t>
+            </w:r>
+            <w:r>
+              <w:rPr>
+                <w:rFonts w:eastAsia="Times New Roman" w:cs="Arial"/>
+                <w:szCs w:val="20"/>
+              </w:rPr>
+              <w:t>)</w:t>
             </w:r>
           </w:p>
         </w:tc>
@@ -9293,6 +9770,58 @@
     </w:p>
     <w:p>
       <w:pPr>
+        <w:rPr>
+          <w:rFonts w:cs="Arial"/>
+          <w:b/>
+          <w:bCs/>
+          <w:color w:val="7F7F7F" w:themeColor="text1" w:themeTint="80"/>
+          <w:kern w:val="36"/>
+          <w:sz w:val="28"/>
+          <w:szCs w:val="48"/>
+        </w:rPr>
+      </w:pPr>
+    </w:p>
+    <w:p>
+      <w:pPr>
+        <w:rPr>
+          <w:rFonts w:cs="Arial"/>
+          <w:b/>
+          <w:bCs/>
+          <w:color w:val="7F7F7F" w:themeColor="text1" w:themeTint="80"/>
+          <w:kern w:val="36"/>
+          <w:sz w:val="28"/>
+          <w:szCs w:val="48"/>
+        </w:rPr>
+      </w:pPr>
+    </w:p>
+    <w:p>
+      <w:pPr>
+        <w:rPr>
+          <w:rFonts w:cs="Arial"/>
+          <w:b/>
+          <w:bCs/>
+          <w:color w:val="7F7F7F" w:themeColor="text1" w:themeTint="80"/>
+          <w:kern w:val="36"/>
+          <w:sz w:val="28"/>
+          <w:szCs w:val="48"/>
+        </w:rPr>
+      </w:pPr>
+    </w:p>
+    <w:p>
+      <w:pPr>
+        <w:rPr>
+          <w:rFonts w:cs="Arial"/>
+          <w:b/>
+          <w:bCs/>
+          <w:color w:val="7F7F7F" w:themeColor="text1" w:themeTint="80"/>
+          <w:kern w:val="36"/>
+          <w:sz w:val="28"/>
+          <w:szCs w:val="48"/>
+        </w:rPr>
+      </w:pPr>
+    </w:p>
+    <w:p>
+      <w:pPr>
         <w:pStyle w:val="Heading1"/>
         <w:spacing w:before="240" w:beforeAutospacing="0" w:after="240" w:afterAutospacing="0"/>
         <w:ind w:left="431" w:hanging="431"/>
@@ -9307,6 +9836,7 @@
           <w:rFonts w:ascii="Arial Narrow" w:hAnsi="Arial Narrow" w:cs="Arial"/>
           <w:szCs w:val="28"/>
         </w:rPr>
+        <w:lastRenderedPageBreak/>
         <w:t>Technical Support</w:t>
       </w:r>
       <w:bookmarkEnd w:id="22"/>
@@ -9364,7 +9894,7 @@
           <w:szCs w:val="20"/>
         </w:rPr>
       </w:pPr>
-      <w:hyperlink r:id="rId11" w:history="1">
+      <w:hyperlink r:id="rId12" w:history="1">
         <w:r>
           <w:rPr>
             <w:rFonts w:eastAsia="SimSun" w:cs="Arial"/>
@@ -9409,7 +9939,7 @@
           <w:szCs w:val="20"/>
         </w:rPr>
       </w:pPr>
-      <w:hyperlink r:id="rId12" w:history="1">
+      <w:hyperlink r:id="rId13" w:history="1">
         <w:r>
           <w:rPr>
             <w:rFonts w:eastAsia="SimSun" w:cs="Arial"/>
@@ -9527,8 +10057,8 @@
       </w:pPr>
     </w:p>
     <w:sectPr>
-      <w:headerReference w:type="default" r:id="rId13"/>
-      <w:footerReference w:type="default" r:id="rId14"/>
+      <w:headerReference w:type="default" r:id="rId14"/>
+      <w:footerReference w:type="default" r:id="rId15"/>
       <w:pgSz w:w="11907" w:h="16839" w:code="9"/>
       <w:pgMar w:top="1134" w:right="851" w:bottom="1134" w:left="1361" w:header="720" w:footer="720" w:gutter="0"/>
       <w:cols w:space="720"/>
@@ -9537,6 +10067,12 @@
     </w:sectPr>
   </w:body>
 </w:document>
+</file>
+
+<file path=word/commentsIds.xml><?xml version="1.0" encoding="utf-8"?>
+<w16cid:commentsIds xmlns:wpc="http://schemas.microsoft.com/office/word/2010/wordprocessingCanvas" xmlns:cx="http://schemas.microsoft.com/office/drawing/2014/chartex" xmlns:cx1="http://schemas.microsoft.com/office/drawing/2015/9/8/chartex" xmlns:cx2="http://schemas.microsoft.com/office/drawing/2015/10/21/chartex" xmlns:cx3="http://schemas.microsoft.com/office/drawing/2016/5/9/chartex" xmlns:cx4="http://schemas.microsoft.com/office/drawing/2016/5/10/chartex" xmlns:cx5="http://schemas.microsoft.com/office/drawing/2016/5/11/chartex" xmlns:cx6="http://schemas.microsoft.com/office/drawing/2016/5/12/chartex" xmlns:cx7="http://schemas.microsoft.com/office/drawing/2016/5/13/chartex" xmlns:cx8="http://schemas.microsoft.com/office/drawing/2016/5/14/chartex" xmlns:mc="http://schemas.openxmlformats.org/markup-compatibility/2006" xmlns:aink="http://schemas.microsoft.com/office/drawing/2016/ink" xmlns:am3d="http://schemas.microsoft.com/office/drawing/2017/model3d" xmlns:o="urn:schemas-microsoft-com:office:office" xmlns:r="http://schemas.openxmlformats.org/officeDocument/2006/relationships" xmlns:m="http://schemas.openxmlformats.org/officeDocument/2006/math" xmlns:v="urn:schemas-microsoft-com:vml" xmlns:wp14="http://schemas.microsoft.com/office/word/2010/wordprocessingDrawing" xmlns:wp="http://schemas.openxmlformats.org/drawingml/2006/wordprocessingDrawing" xmlns:w10="urn:schemas-microsoft-com:office:word" xmlns:w="http://schemas.openxmlformats.org/wordprocessingml/2006/main" xmlns:w14="http://schemas.microsoft.com/office/word/2010/wordml" xmlns:w15="http://schemas.microsoft.com/office/word/2012/wordml" xmlns:w16cid="http://schemas.microsoft.com/office/word/2016/wordml/cid" xmlns:w16se="http://schemas.microsoft.com/office/word/2015/wordml/symex" xmlns:wpg="http://schemas.microsoft.com/office/word/2010/wordprocessingGroup" xmlns:wpi="http://schemas.microsoft.com/office/word/2010/wordprocessingInk" xmlns:wne="http://schemas.microsoft.com/office/word/2006/wordml" xmlns:wps="http://schemas.microsoft.com/office/word/2010/wordprocessingShape" mc:Ignorable="w14 w15 w16se w16cid wp14">
+  <w16cid:commentId w16cid:paraId="7D2F2E6D" w16cid:durableId="204FED7F"/>
+</w16cid:commentsIds>
 </file>
 
 <file path=word/endnotes.xml><?xml version="1.0" encoding="utf-8"?>
@@ -9671,7 +10207,7 @@
                               <w:sz w:val="18"/>
                               <w:szCs w:val="18"/>
                             </w:rPr>
-                            <w:t>8</w:t>
+                            <w:t>2</w:t>
                           </w:r>
                           <w:r>
                             <w:rPr>
@@ -9720,7 +10256,7 @@
                               <w:sz w:val="18"/>
                               <w:szCs w:val="18"/>
                             </w:rPr>
-                            <w:t>8</w:t>
+                            <w:t>9</w:t>
                           </w:r>
                           <w:r>
                             <w:rPr>
@@ -9804,7 +10340,7 @@
                         <w:sz w:val="18"/>
                         <w:szCs w:val="18"/>
                       </w:rPr>
-                      <w:t>8</w:t>
+                      <w:t>2</w:t>
                     </w:r>
                     <w:r>
                       <w:rPr>
@@ -9853,7 +10389,7 @@
                         <w:sz w:val="18"/>
                         <w:szCs w:val="18"/>
                       </w:rPr>
-                      <w:t>8</w:t>
+                      <w:t>9</w:t>
                     </w:r>
                     <w:r>
                       <w:rPr>
@@ -11012,7 +11548,7 @@
   <w:abstractNum w:abstractNumId="8" w15:restartNumberingAfterBreak="0">
     <w:nsid w:val="180F1F03"/>
     <w:multiLevelType w:val="hybridMultilevel"/>
-    <w:tmpl w:val="2C90F258"/>
+    <w:tmpl w:val="819E1FDE"/>
     <w:lvl w:ilvl="0" w:tplc="40090001">
       <w:start w:val="1"/>
       <w:numFmt w:val="bullet"/>
@@ -12769,7 +13305,7 @@
         <w:rFonts w:ascii="Symbol" w:hAnsi="Symbol" w:hint="default"/>
       </w:rPr>
     </w:lvl>
-    <w:lvl w:ilvl="1" w:tplc="40090003" w:tentative="1">
+    <w:lvl w:ilvl="1" w:tplc="40090003">
       <w:start w:val="1"/>
       <w:numFmt w:val="bullet"/>
       <w:lvlText w:val="o"/>
@@ -15306,7 +15842,7 @@
 </file>
 
 <file path=customXml/itemProps1.xml><?xml version="1.0" encoding="utf-8"?>
-<ds:datastoreItem xmlns:ds="http://schemas.openxmlformats.org/officeDocument/2006/customXml" ds:itemID="{AD9BD797-1FC1-4E0F-8958-D885D9B836CF}">
+<ds:datastoreItem xmlns:ds="http://schemas.openxmlformats.org/officeDocument/2006/customXml" ds:itemID="{00028ED4-9222-4331-B431-2246D50AF181}">
   <ds:schemaRefs>
     <ds:schemaRef ds:uri="http://schemas.openxmlformats.org/officeDocument/2006/bibliography"/>
   </ds:schemaRefs>

</xml_diff>